<commit_message>
Rental Vehicle ODS Cost
</commit_message>
<xml_diff>
--- a/Model Matematis.docx
+++ b/Model Matematis.docx
@@ -1,12 +1,13 @@
 
 <file path=word/document.xml><?xml version="1.0" encoding="utf-8"?>
-<w:document xmlns:wpc="http://schemas.microsoft.com/office/word/2010/wordprocessingCanvas" xmlns:cx="http://schemas.microsoft.com/office/drawing/2014/chartex" xmlns:cx1="http://schemas.microsoft.com/office/drawing/2015/9/8/chartex" xmlns:cx2="http://schemas.microsoft.com/office/drawing/2015/10/21/chartex" xmlns:cx3="http://schemas.microsoft.com/office/drawing/2016/5/9/chartex" xmlns:cx4="http://schemas.microsoft.com/office/drawing/2016/5/10/chartex" xmlns:cx5="http://schemas.microsoft.com/office/drawing/2016/5/11/chartex" xmlns:cx6="http://schemas.microsoft.com/office/drawing/2016/5/12/chartex" xmlns:cx7="http://schemas.microsoft.com/office/drawing/2016/5/13/chartex" xmlns:cx8="http://schemas.microsoft.com/office/drawing/2016/5/14/chartex" xmlns:mc="http://schemas.openxmlformats.org/markup-compatibility/2006" xmlns:aink="http://schemas.microsoft.com/office/drawing/2016/ink" xmlns:am3d="http://schemas.microsoft.com/office/drawing/2017/model3d" xmlns:o="urn:schemas-microsoft-com:office:office" xmlns:r="http://schemas.openxmlformats.org/officeDocument/2006/relationships" xmlns:m="http://schemas.openxmlformats.org/officeDocument/2006/math" xmlns:v="urn:schemas-microsoft-com:vml" xmlns:wp14="http://schemas.microsoft.com/office/word/2010/wordprocessingDrawing" xmlns:wp="http://schemas.openxmlformats.org/drawingml/2006/wordprocessingDrawing" xmlns:w10="urn:schemas-microsoft-com:office:word" xmlns:w="http://schemas.openxmlformats.org/wordprocessingml/2006/main" xmlns:w14="http://schemas.microsoft.com/office/word/2010/wordml" xmlns:w15="http://schemas.microsoft.com/office/word/2012/wordml" xmlns:w16cex="http://schemas.microsoft.com/office/word/2018/wordml/cex" xmlns:w16cid="http://schemas.microsoft.com/office/word/2016/wordml/cid" xmlns:w16="http://schemas.microsoft.com/office/word/2018/wordml" xmlns:w16se="http://schemas.microsoft.com/office/word/2015/wordml/symex" xmlns:wpg="http://schemas.microsoft.com/office/word/2010/wordprocessingGroup" xmlns:wpi="http://schemas.microsoft.com/office/word/2010/wordprocessingInk" xmlns:wne="http://schemas.microsoft.com/office/word/2006/wordml" xmlns:wps="http://schemas.microsoft.com/office/word/2010/wordprocessingShape" mc:Ignorable="w14 w15 w16se w16cid w16 w16cex wp14">
+<w:document xmlns:wpc="http://schemas.microsoft.com/office/word/2010/wordprocessingCanvas" xmlns:cx="http://schemas.microsoft.com/office/drawing/2014/chartex" xmlns:cx1="http://schemas.microsoft.com/office/drawing/2015/9/8/chartex" xmlns:cx2="http://schemas.microsoft.com/office/drawing/2015/10/21/chartex" xmlns:cx3="http://schemas.microsoft.com/office/drawing/2016/5/9/chartex" xmlns:cx4="http://schemas.microsoft.com/office/drawing/2016/5/10/chartex" xmlns:cx5="http://schemas.microsoft.com/office/drawing/2016/5/11/chartex" xmlns:cx6="http://schemas.microsoft.com/office/drawing/2016/5/12/chartex" xmlns:cx7="http://schemas.microsoft.com/office/drawing/2016/5/13/chartex" xmlns:cx8="http://schemas.microsoft.com/office/drawing/2016/5/14/chartex" xmlns:mc="http://schemas.openxmlformats.org/markup-compatibility/2006" xmlns:aink="http://schemas.microsoft.com/office/drawing/2016/ink" xmlns:am3d="http://schemas.microsoft.com/office/drawing/2017/model3d" xmlns:o="urn:schemas-microsoft-com:office:office" xmlns:oel="http://schemas.microsoft.com/office/2019/extlst" xmlns:r="http://schemas.openxmlformats.org/officeDocument/2006/relationships" xmlns:m="http://schemas.openxmlformats.org/officeDocument/2006/math" xmlns:v="urn:schemas-microsoft-com:vml" xmlns:wp14="http://schemas.microsoft.com/office/word/2010/wordprocessingDrawing" xmlns:wp="http://schemas.openxmlformats.org/drawingml/2006/wordprocessingDrawing" xmlns:w10="urn:schemas-microsoft-com:office:word" xmlns:w="http://schemas.openxmlformats.org/wordprocessingml/2006/main" xmlns:w14="http://schemas.microsoft.com/office/word/2010/wordml" xmlns:w15="http://schemas.microsoft.com/office/word/2012/wordml" xmlns:w16cex="http://schemas.microsoft.com/office/word/2018/wordml/cex" xmlns:w16cid="http://schemas.microsoft.com/office/word/2016/wordml/cid" xmlns:w16="http://schemas.microsoft.com/office/word/2018/wordml" xmlns:w16sdtdh="http://schemas.microsoft.com/office/word/2020/wordml/sdtdatahash" xmlns:w16se="http://schemas.microsoft.com/office/word/2015/wordml/symex" xmlns:wpg="http://schemas.microsoft.com/office/word/2010/wordprocessingGroup" xmlns:wpi="http://schemas.microsoft.com/office/word/2010/wordprocessingInk" xmlns:wne="http://schemas.microsoft.com/office/word/2006/wordml" xmlns:wps="http://schemas.microsoft.com/office/word/2010/wordprocessingShape" mc:Ignorable="w14 w15 w16se w16cid w16 w16cex w16sdtdh wp14">
   <w:body>
     <w:p>
       <w:r>
         <w:t>Minimasi</w:t>
       </w:r>
     </w:p>
+    <w:commentRangeStart w:id="0"/>
     <w:p>
       <m:oMathPara>
         <m:oMath>
@@ -27,7 +28,7 @@
                 <w:rPr>
                   <w:rFonts w:ascii="Cambria Math" w:hAnsi="Cambria Math"/>
                 </w:rPr>
-                <m:t>p∈P</m:t>
+                <m:t>i∈I</m:t>
               </m:r>
             </m:sub>
             <m:sup/>
@@ -71,7 +72,7 @@
                         <w:rPr>
                           <w:rFonts w:ascii="Cambria Math" w:hAnsi="Cambria Math"/>
                         </w:rPr>
-                        <m:t>i∈I</m:t>
+                        <m:t>p∈P</m:t>
                       </m:r>
                     </m:sub>
                     <m:sup/>
@@ -136,7 +137,7 @@
                                 <w:rPr>
                                   <w:rFonts w:ascii="Cambria Math" w:hAnsi="Cambria Math"/>
                                 </w:rPr>
-                                <m:t>D</m:t>
+                                <m:t>CCP</m:t>
                               </m:r>
                             </m:e>
                             <m:sup>
@@ -164,7 +165,7 @@
                             <w:rPr>
                               <w:rFonts w:ascii="Cambria Math" w:hAnsi="Cambria Math"/>
                             </w:rPr>
-                            <m:t>C</m:t>
+                            <m:t>TC</m:t>
                           </m:r>
                         </m:e>
                         <m:sub>
@@ -190,6 +191,743 @@
               </m:nary>
             </m:e>
           </m:nary>
+          <w:commentRangeEnd w:id="0"/>
+          <m:r>
+            <m:rPr>
+              <m:sty m:val="p"/>
+            </m:rPr>
+            <w:rPr>
+              <w:rStyle w:val="CommentReference"/>
+            </w:rPr>
+            <w:commentReference w:id="0"/>
+          </m:r>
+          <m:r>
+            <w:rPr>
+              <w:rFonts w:ascii="Cambria Math" w:hAnsi="Cambria Math"/>
+            </w:rPr>
+            <m:t>+</m:t>
+          </m:r>
+          <w:commentRangeStart w:id="1"/>
+          <m:nary>
+            <m:naryPr>
+              <m:chr m:val="∑"/>
+              <m:limLoc m:val="undOvr"/>
+              <m:supHide m:val="1"/>
+              <m:ctrlPr>
+                <w:rPr>
+                  <w:rFonts w:ascii="Cambria Math" w:hAnsi="Cambria Math"/>
+                  <w:i/>
+                </w:rPr>
+              </m:ctrlPr>
+            </m:naryPr>
+            <m:sub>
+              <m:r>
+                <w:rPr>
+                  <w:rFonts w:ascii="Cambria Math" w:hAnsi="Cambria Math"/>
+                </w:rPr>
+                <m:t>j∈J</m:t>
+              </m:r>
+            </m:sub>
+            <m:sup/>
+            <m:e>
+              <m:sSub>
+                <m:sSubPr>
+                  <m:ctrlPr>
+                    <w:rPr>
+                      <w:rFonts w:ascii="Cambria Math" w:hAnsi="Cambria Math"/>
+                      <w:i/>
+                    </w:rPr>
+                  </m:ctrlPr>
+                </m:sSubPr>
+                <m:e>
+                  <m:r>
+                    <w:rPr>
+                      <w:rFonts w:ascii="Cambria Math" w:hAnsi="Cambria Math"/>
+                    </w:rPr>
+                    <m:t>Y</m:t>
+                  </m:r>
+                </m:e>
+                <m:sub>
+                  <m:r>
+                    <w:rPr>
+                      <w:rFonts w:ascii="Cambria Math" w:hAnsi="Cambria Math"/>
+                    </w:rPr>
+                    <m:t>j</m:t>
+                  </m:r>
+                </m:sub>
+              </m:sSub>
+              <m:r>
+                <w:rPr>
+                  <w:rFonts w:ascii="Cambria Math" w:hAnsi="Cambria Math"/>
+                </w:rPr>
+                <m:t>R</m:t>
+              </m:r>
+              <m:sSub>
+                <m:sSubPr>
+                  <m:ctrlPr>
+                    <w:rPr>
+                      <w:rFonts w:ascii="Cambria Math" w:hAnsi="Cambria Math"/>
+                      <w:i/>
+                    </w:rPr>
+                  </m:ctrlPr>
+                </m:sSubPr>
+                <m:e>
+                  <m:r>
+                    <w:rPr>
+                      <w:rFonts w:ascii="Cambria Math" w:hAnsi="Cambria Math"/>
+                    </w:rPr>
+                    <m:t>C</m:t>
+                  </m:r>
+                </m:e>
+                <m:sub>
+                  <m:r>
+                    <w:rPr>
+                      <w:rFonts w:ascii="Cambria Math" w:hAnsi="Cambria Math"/>
+                    </w:rPr>
+                    <m:t>j</m:t>
+                  </m:r>
+                </m:sub>
+              </m:sSub>
+            </m:e>
+          </m:nary>
+          <w:commentRangeEnd w:id="1"/>
+          <m:r>
+            <m:rPr>
+              <m:sty m:val="p"/>
+            </m:rPr>
+            <w:rPr>
+              <w:rStyle w:val="CommentReference"/>
+            </w:rPr>
+            <w:commentReference w:id="1"/>
+          </m:r>
+          <m:r>
+            <w:rPr>
+              <w:rFonts w:ascii="Cambria Math" w:eastAsiaTheme="minorEastAsia" w:hAnsi="Cambria Math"/>
+            </w:rPr>
+            <m:t>+</m:t>
+          </m:r>
+          <w:commentRangeStart w:id="2"/>
+          <m:nary>
+            <m:naryPr>
+              <m:chr m:val="∑"/>
+              <m:limLoc m:val="undOvr"/>
+              <m:supHide m:val="1"/>
+              <m:ctrlPr>
+                <w:rPr>
+                  <w:rFonts w:ascii="Cambria Math" w:eastAsiaTheme="minorEastAsia" w:hAnsi="Cambria Math"/>
+                  <w:i/>
+                </w:rPr>
+              </m:ctrlPr>
+            </m:naryPr>
+            <m:sub>
+              <m:r>
+                <w:rPr>
+                  <w:rFonts w:ascii="Cambria Math" w:eastAsiaTheme="minorEastAsia" w:hAnsi="Cambria Math"/>
+                </w:rPr>
+                <m:t>j∈J</m:t>
+              </m:r>
+            </m:sub>
+            <m:sup/>
+            <m:e>
+              <m:nary>
+                <m:naryPr>
+                  <m:chr m:val="∑"/>
+                  <m:limLoc m:val="undOvr"/>
+                  <m:supHide m:val="1"/>
+                  <m:ctrlPr>
+                    <w:rPr>
+                      <w:rFonts w:ascii="Cambria Math" w:eastAsiaTheme="minorEastAsia" w:hAnsi="Cambria Math"/>
+                      <w:i/>
+                    </w:rPr>
+                  </m:ctrlPr>
+                </m:naryPr>
+                <m:sub>
+                  <m:r>
+                    <w:rPr>
+                      <w:rFonts w:ascii="Cambria Math" w:eastAsiaTheme="minorEastAsia" w:hAnsi="Cambria Math"/>
+                    </w:rPr>
+                    <m:t>k∈K</m:t>
+                  </m:r>
+                </m:sub>
+                <m:sup/>
+                <m:e>
+                  <m:nary>
+                    <m:naryPr>
+                      <m:chr m:val="∑"/>
+                      <m:limLoc m:val="undOvr"/>
+                      <m:supHide m:val="1"/>
+                      <m:ctrlPr>
+                        <w:rPr>
+                          <w:rFonts w:ascii="Cambria Math" w:eastAsiaTheme="minorEastAsia" w:hAnsi="Cambria Math"/>
+                          <w:i/>
+                        </w:rPr>
+                      </m:ctrlPr>
+                    </m:naryPr>
+                    <m:sub>
+                      <m:r>
+                        <w:rPr>
+                          <w:rFonts w:ascii="Cambria Math" w:eastAsiaTheme="minorEastAsia" w:hAnsi="Cambria Math"/>
+                        </w:rPr>
+                        <m:t>q∈Q</m:t>
+                      </m:r>
+                    </m:sub>
+                    <m:sup/>
+                    <m:e>
+                      <m:d>
+                        <m:dPr>
+                          <m:begChr m:val="⌈"/>
+                          <m:endChr m:val="⌉"/>
+                          <m:ctrlPr>
+                            <w:rPr>
+                              <w:rFonts w:ascii="Cambria Math" w:eastAsiaTheme="minorEastAsia" w:hAnsi="Cambria Math"/>
+                              <w:i/>
+                            </w:rPr>
+                          </m:ctrlPr>
+                        </m:dPr>
+                        <m:e>
+                          <m:f>
+                            <m:fPr>
+                              <m:ctrlPr>
+                                <w:rPr>
+                                  <w:rFonts w:ascii="Cambria Math" w:eastAsiaTheme="minorEastAsia" w:hAnsi="Cambria Math"/>
+                                  <w:i/>
+                                </w:rPr>
+                              </m:ctrlPr>
+                            </m:fPr>
+                            <m:num>
+                              <m:sSubSup>
+                                <m:sSubSupPr>
+                                  <m:ctrlPr>
+                                    <w:rPr>
+                                      <w:rFonts w:ascii="Cambria Math" w:eastAsiaTheme="minorEastAsia" w:hAnsi="Cambria Math"/>
+                                      <w:i/>
+                                    </w:rPr>
+                                  </m:ctrlPr>
+                                </m:sSubSupPr>
+                                <m:e>
+                                  <m:r>
+                                    <w:rPr>
+                                      <w:rFonts w:ascii="Cambria Math" w:eastAsiaTheme="minorEastAsia" w:hAnsi="Cambria Math"/>
+                                    </w:rPr>
+                                    <m:t>X</m:t>
+                                  </m:r>
+                                </m:e>
+                                <m:sub>
+                                  <m:r>
+                                    <w:rPr>
+                                      <w:rFonts w:ascii="Cambria Math" w:eastAsiaTheme="minorEastAsia" w:hAnsi="Cambria Math"/>
+                                    </w:rPr>
+                                    <m:t>jk</m:t>
+                                  </m:r>
+                                </m:sub>
+                                <m:sup>
+                                  <m:r>
+                                    <w:rPr>
+                                      <w:rFonts w:ascii="Cambria Math" w:eastAsiaTheme="minorEastAsia" w:hAnsi="Cambria Math"/>
+                                    </w:rPr>
+                                    <m:t>q</m:t>
+                                  </m:r>
+                                </m:sup>
+                              </m:sSubSup>
+                              <m:r>
+                                <w:rPr>
+                                  <w:rFonts w:ascii="Cambria Math" w:eastAsiaTheme="minorEastAsia" w:hAnsi="Cambria Math"/>
+                                </w:rPr>
+                                <m:t>VC</m:t>
+                              </m:r>
+                              <m:sSubSup>
+                                <m:sSubSupPr>
+                                  <m:ctrlPr>
+                                    <w:rPr>
+                                      <w:rFonts w:ascii="Cambria Math" w:eastAsiaTheme="minorEastAsia" w:hAnsi="Cambria Math"/>
+                                      <w:i/>
+                                    </w:rPr>
+                                  </m:ctrlPr>
+                                </m:sSubSupPr>
+                                <m:e>
+                                  <m:r>
+                                    <w:rPr>
+                                      <w:rFonts w:ascii="Cambria Math" w:eastAsiaTheme="minorEastAsia" w:hAnsi="Cambria Math"/>
+                                    </w:rPr>
+                                    <m:t>B</m:t>
+                                  </m:r>
+                                </m:e>
+                                <m:sub>
+                                  <m:r>
+                                    <w:rPr>
+                                      <w:rFonts w:ascii="Cambria Math" w:eastAsiaTheme="minorEastAsia" w:hAnsi="Cambria Math"/>
+                                    </w:rPr>
+                                    <m:t>j</m:t>
+                                  </m:r>
+                                </m:sub>
+                                <m:sup>
+                                  <m:r>
+                                    <w:rPr>
+                                      <w:rFonts w:ascii="Cambria Math" w:eastAsiaTheme="minorEastAsia" w:hAnsi="Cambria Math"/>
+                                    </w:rPr>
+                                    <m:t>q</m:t>
+                                  </m:r>
+                                </m:sup>
+                              </m:sSubSup>
+                            </m:num>
+                            <m:den>
+                              <m:r>
+                                <w:rPr>
+                                  <w:rFonts w:ascii="Cambria Math" w:eastAsiaTheme="minorEastAsia" w:hAnsi="Cambria Math"/>
+                                </w:rPr>
+                                <m:t>VC</m:t>
+                              </m:r>
+                              <m:sSup>
+                                <m:sSupPr>
+                                  <m:ctrlPr>
+                                    <w:rPr>
+                                      <w:rFonts w:ascii="Cambria Math" w:eastAsiaTheme="minorEastAsia" w:hAnsi="Cambria Math"/>
+                                      <w:i/>
+                                    </w:rPr>
+                                  </m:ctrlPr>
+                                </m:sSupPr>
+                                <m:e>
+                                  <m:r>
+                                    <w:rPr>
+                                      <w:rFonts w:ascii="Cambria Math" w:eastAsiaTheme="minorEastAsia" w:hAnsi="Cambria Math"/>
+                                    </w:rPr>
+                                    <m:t>P</m:t>
+                                  </m:r>
+                                </m:e>
+                                <m:sup>
+                                  <m:r>
+                                    <w:rPr>
+                                      <w:rFonts w:ascii="Cambria Math" w:eastAsiaTheme="minorEastAsia" w:hAnsi="Cambria Math"/>
+                                    </w:rPr>
+                                    <m:t>q</m:t>
+                                  </m:r>
+                                </m:sup>
+                              </m:sSup>
+                              <m:sSub>
+                                <m:sSubPr>
+                                  <m:ctrlPr>
+                                    <w:rPr>
+                                      <w:rFonts w:ascii="Cambria Math" w:eastAsiaTheme="minorEastAsia" w:hAnsi="Cambria Math"/>
+                                      <w:i/>
+                                    </w:rPr>
+                                  </m:ctrlPr>
+                                </m:sSubPr>
+                                <m:e>
+                                  <m:r>
+                                    <w:rPr>
+                                      <w:rFonts w:ascii="Cambria Math" w:eastAsiaTheme="minorEastAsia" w:hAnsi="Cambria Math"/>
+                                    </w:rPr>
+                                    <m:t>MT</m:t>
+                                  </m:r>
+                                </m:e>
+                                <m:sub>
+                                  <m:r>
+                                    <w:rPr>
+                                      <w:rFonts w:ascii="Cambria Math" w:eastAsiaTheme="minorEastAsia" w:hAnsi="Cambria Math"/>
+                                    </w:rPr>
+                                    <m:t>jk</m:t>
+                                  </m:r>
+                                </m:sub>
+                              </m:sSub>
+                            </m:den>
+                          </m:f>
+                        </m:e>
+                      </m:d>
+                    </m:e>
+                  </m:nary>
+                  <m:r>
+                    <w:rPr>
+                      <w:rFonts w:ascii="Cambria Math" w:eastAsiaTheme="minorEastAsia" w:hAnsi="Cambria Math"/>
+                    </w:rPr>
+                    <m:t xml:space="preserve"> </m:t>
+                  </m:r>
+                  <m:r>
+                    <w:rPr>
+                      <w:rFonts w:ascii="Cambria Math" w:eastAsiaTheme="minorEastAsia" w:hAnsi="Cambria Math"/>
+                    </w:rPr>
+                    <m:t>R</m:t>
+                  </m:r>
+                  <m:sSup>
+                    <m:sSupPr>
+                      <m:ctrlPr>
+                        <w:rPr>
+                          <w:rFonts w:ascii="Cambria Math" w:eastAsiaTheme="minorEastAsia" w:hAnsi="Cambria Math"/>
+                          <w:i/>
+                        </w:rPr>
+                      </m:ctrlPr>
+                    </m:sSupPr>
+                    <m:e>
+                      <m:r>
+                        <w:rPr>
+                          <w:rFonts w:ascii="Cambria Math" w:eastAsiaTheme="minorEastAsia" w:hAnsi="Cambria Math"/>
+                        </w:rPr>
+                        <m:t>C</m:t>
+                      </m:r>
+                    </m:e>
+                    <m:sup>
+                      <m:r>
+                        <w:rPr>
+                          <w:rFonts w:ascii="Cambria Math" w:eastAsiaTheme="minorEastAsia" w:hAnsi="Cambria Math"/>
+                        </w:rPr>
+                        <m:t>q</m:t>
+                      </m:r>
+                    </m:sup>
+                  </m:sSup>
+                </m:e>
+              </m:nary>
+            </m:e>
+          </m:nary>
+          <w:commentRangeEnd w:id="2"/>
+          <m:r>
+            <m:rPr>
+              <m:sty m:val="p"/>
+            </m:rPr>
+            <w:rPr>
+              <w:rStyle w:val="CommentReference"/>
+            </w:rPr>
+            <w:commentReference w:id="2"/>
+          </m:r>
+          <m:r>
+            <w:rPr>
+              <w:rFonts w:ascii="Cambria Math" w:eastAsiaTheme="minorEastAsia" w:hAnsi="Cambria Math"/>
+            </w:rPr>
+            <m:t>+</m:t>
+          </m:r>
+          <m:nary>
+            <m:naryPr>
+              <m:chr m:val="∑"/>
+              <m:limLoc m:val="undOvr"/>
+              <m:supHide m:val="1"/>
+              <m:ctrlPr>
+                <w:rPr>
+                  <w:rFonts w:ascii="Cambria Math" w:eastAsiaTheme="minorEastAsia" w:hAnsi="Cambria Math"/>
+                  <w:i/>
+                </w:rPr>
+              </m:ctrlPr>
+            </m:naryPr>
+            <m:sub>
+              <m:r>
+                <w:rPr>
+                  <w:rFonts w:ascii="Cambria Math" w:eastAsiaTheme="minorEastAsia" w:hAnsi="Cambria Math"/>
+                </w:rPr>
+                <m:t>q∈Q</m:t>
+              </m:r>
+            </m:sub>
+            <m:sup/>
+            <m:e>
+              <m:d>
+                <m:dPr>
+                  <m:ctrlPr>
+                    <w:rPr>
+                      <w:rFonts w:ascii="Cambria Math" w:eastAsiaTheme="minorEastAsia" w:hAnsi="Cambria Math"/>
+                      <w:i/>
+                    </w:rPr>
+                  </m:ctrlPr>
+                </m:dPr>
+                <m:e>
+                  <m:f>
+                    <m:fPr>
+                      <m:ctrlPr>
+                        <w:rPr>
+                          <w:rFonts w:ascii="Cambria Math" w:eastAsiaTheme="minorEastAsia" w:hAnsi="Cambria Math"/>
+                          <w:i/>
+                        </w:rPr>
+                      </m:ctrlPr>
+                    </m:fPr>
+                    <m:num>
+                      <m:r>
+                        <w:rPr>
+                          <w:rFonts w:ascii="Cambria Math" w:eastAsiaTheme="minorEastAsia" w:hAnsi="Cambria Math"/>
+                        </w:rPr>
+                        <m:t>2</m:t>
+                      </m:r>
+                      <m:sSubSup>
+                        <m:sSubSupPr>
+                          <m:ctrlPr>
+                            <w:rPr>
+                              <w:rFonts w:ascii="Cambria Math" w:eastAsiaTheme="minorEastAsia" w:hAnsi="Cambria Math"/>
+                              <w:i/>
+                            </w:rPr>
+                          </m:ctrlPr>
+                        </m:sSubSupPr>
+                        <m:e>
+                          <m:r>
+                            <w:rPr>
+                              <w:rFonts w:ascii="Cambria Math" w:eastAsiaTheme="minorEastAsia" w:hAnsi="Cambria Math"/>
+                            </w:rPr>
+                            <m:t>X</m:t>
+                          </m:r>
+                        </m:e>
+                        <m:sub>
+                          <m:r>
+                            <w:rPr>
+                              <w:rFonts w:ascii="Cambria Math" w:eastAsiaTheme="minorEastAsia" w:hAnsi="Cambria Math"/>
+                            </w:rPr>
+                            <m:t>jk</m:t>
+                          </m:r>
+                        </m:sub>
+                        <m:sup>
+                          <m:r>
+                            <w:rPr>
+                              <w:rFonts w:ascii="Cambria Math" w:eastAsiaTheme="minorEastAsia" w:hAnsi="Cambria Math"/>
+                            </w:rPr>
+                            <m:t>q</m:t>
+                          </m:r>
+                        </m:sup>
+                      </m:sSubSup>
+                      <m:sSub>
+                        <m:sSubPr>
+                          <m:ctrlPr>
+                            <w:rPr>
+                              <w:rFonts w:ascii="Cambria Math" w:eastAsiaTheme="minorEastAsia" w:hAnsi="Cambria Math"/>
+                              <w:i/>
+                            </w:rPr>
+                          </m:ctrlPr>
+                        </m:sSubPr>
+                        <m:e>
+                          <m:r>
+                            <w:rPr>
+                              <w:rFonts w:ascii="Cambria Math" w:eastAsiaTheme="minorEastAsia" w:hAnsi="Cambria Math"/>
+                            </w:rPr>
+                            <m:t>MT</m:t>
+                          </m:r>
+                        </m:e>
+                        <m:sub>
+                          <m:r>
+                            <w:rPr>
+                              <w:rFonts w:ascii="Cambria Math" w:eastAsiaTheme="minorEastAsia" w:hAnsi="Cambria Math"/>
+                            </w:rPr>
+                            <m:t>jk</m:t>
+                          </m:r>
+                        </m:sub>
+                      </m:sSub>
+                    </m:num>
+                    <m:den>
+                      <m:sSup>
+                        <m:sSupPr>
+                          <m:ctrlPr>
+                            <w:rPr>
+                              <w:rFonts w:ascii="Cambria Math" w:eastAsiaTheme="minorEastAsia" w:hAnsi="Cambria Math"/>
+                              <w:i/>
+                            </w:rPr>
+                          </m:ctrlPr>
+                        </m:sSupPr>
+                        <m:e>
+                          <m:r>
+                            <w:rPr>
+                              <w:rFonts w:ascii="Cambria Math" w:eastAsiaTheme="minorEastAsia" w:hAnsi="Cambria Math"/>
+                            </w:rPr>
+                            <m:t>F</m:t>
+                          </m:r>
+                        </m:e>
+                        <m:sup>
+                          <m:r>
+                            <w:rPr>
+                              <w:rFonts w:ascii="Cambria Math" w:eastAsiaTheme="minorEastAsia" w:hAnsi="Cambria Math"/>
+                            </w:rPr>
+                            <m:t>q</m:t>
+                          </m:r>
+                        </m:sup>
+                      </m:sSup>
+                    </m:den>
+                  </m:f>
+                </m:e>
+              </m:d>
+            </m:e>
+          </m:nary>
+          <m:r>
+            <w:rPr>
+              <w:rFonts w:ascii="Cambria Math" w:eastAsiaTheme="minorEastAsia" w:hAnsi="Cambria Math"/>
+            </w:rPr>
+            <m:t>+</m:t>
+          </m:r>
+          <m:r>
+            <w:rPr>
+              <w:rFonts w:ascii="Cambria Math" w:hAnsi="Cambria Math"/>
+            </w:rPr>
+            <m:t>+</m:t>
+          </m:r>
+          <w:commentRangeStart w:id="3"/>
+          <m:nary>
+            <m:naryPr>
+              <m:chr m:val="∑"/>
+              <m:limLoc m:val="undOvr"/>
+              <m:supHide m:val="1"/>
+              <m:ctrlPr>
+                <w:rPr>
+                  <w:rFonts w:ascii="Cambria Math" w:hAnsi="Cambria Math"/>
+                  <w:i/>
+                </w:rPr>
+              </m:ctrlPr>
+            </m:naryPr>
+            <m:sub>
+              <m:r>
+                <w:rPr>
+                  <w:rFonts w:ascii="Cambria Math" w:hAnsi="Cambria Math"/>
+                </w:rPr>
+                <m:t>k∈K</m:t>
+              </m:r>
+            </m:sub>
+            <m:sup/>
+            <m:e>
+              <m:sSub>
+                <m:sSubPr>
+                  <m:ctrlPr>
+                    <w:rPr>
+                      <w:rFonts w:ascii="Cambria Math" w:hAnsi="Cambria Math"/>
+                      <w:i/>
+                    </w:rPr>
+                  </m:ctrlPr>
+                </m:sSubPr>
+                <m:e>
+                  <m:r>
+                    <w:rPr>
+                      <w:rFonts w:ascii="Cambria Math" w:hAnsi="Cambria Math"/>
+                    </w:rPr>
+                    <m:t>Y</m:t>
+                  </m:r>
+                </m:e>
+                <m:sub>
+                  <m:r>
+                    <w:rPr>
+                      <w:rFonts w:ascii="Cambria Math" w:hAnsi="Cambria Math"/>
+                    </w:rPr>
+                    <m:t>k</m:t>
+                  </m:r>
+                </m:sub>
+              </m:sSub>
+              <m:r>
+                <w:rPr>
+                  <w:rFonts w:ascii="Cambria Math" w:hAnsi="Cambria Math"/>
+                </w:rPr>
+                <m:t>R</m:t>
+              </m:r>
+              <m:sSub>
+                <m:sSubPr>
+                  <m:ctrlPr>
+                    <w:rPr>
+                      <w:rFonts w:ascii="Cambria Math" w:hAnsi="Cambria Math"/>
+                      <w:i/>
+                    </w:rPr>
+                  </m:ctrlPr>
+                </m:sSubPr>
+                <m:e>
+                  <m:r>
+                    <w:rPr>
+                      <w:rFonts w:ascii="Cambria Math" w:hAnsi="Cambria Math"/>
+                    </w:rPr>
+                    <m:t>C</m:t>
+                  </m:r>
+                </m:e>
+                <m:sub>
+                  <m:r>
+                    <w:rPr>
+                      <w:rFonts w:ascii="Cambria Math" w:hAnsi="Cambria Math"/>
+                    </w:rPr>
+                    <m:t>k</m:t>
+                  </m:r>
+                </m:sub>
+              </m:sSub>
+            </m:e>
+          </m:nary>
+          <w:commentRangeEnd w:id="3"/>
+          <m:r>
+            <m:rPr>
+              <m:sty m:val="p"/>
+            </m:rPr>
+            <w:rPr>
+              <w:rStyle w:val="CommentReference"/>
+            </w:rPr>
+            <w:commentReference w:id="3"/>
+          </m:r>
+          <m:r>
+            <w:rPr>
+              <w:rFonts w:ascii="Cambria Math" w:hAnsi="Cambria Math"/>
+            </w:rPr>
+            <m:t>+</m:t>
+          </m:r>
+          <m:nary>
+            <m:naryPr>
+              <m:chr m:val="∑"/>
+              <m:limLoc m:val="undOvr"/>
+              <m:supHide m:val="1"/>
+              <m:ctrlPr>
+                <w:rPr>
+                  <w:rFonts w:ascii="Cambria Math" w:hAnsi="Cambria Math"/>
+                  <w:i/>
+                </w:rPr>
+              </m:ctrlPr>
+            </m:naryPr>
+            <m:sub>
+              <m:r>
+                <w:rPr>
+                  <w:rFonts w:ascii="Cambria Math" w:hAnsi="Cambria Math"/>
+                </w:rPr>
+                <m:t>l∈L</m:t>
+              </m:r>
+            </m:sub>
+            <m:sup/>
+            <m:e>
+              <m:sSub>
+                <m:sSubPr>
+                  <m:ctrlPr>
+                    <w:rPr>
+                      <w:rFonts w:ascii="Cambria Math" w:hAnsi="Cambria Math"/>
+                      <w:i/>
+                    </w:rPr>
+                  </m:ctrlPr>
+                </m:sSubPr>
+                <m:e>
+                  <m:r>
+                    <w:rPr>
+                      <w:rFonts w:ascii="Cambria Math" w:hAnsi="Cambria Math"/>
+                    </w:rPr>
+                    <m:t>Y</m:t>
+                  </m:r>
+                </m:e>
+                <m:sub>
+                  <m:r>
+                    <w:rPr>
+                      <w:rFonts w:ascii="Cambria Math" w:hAnsi="Cambria Math"/>
+                    </w:rPr>
+                    <m:t>l</m:t>
+                  </m:r>
+                </m:sub>
+              </m:sSub>
+              <m:r>
+                <w:rPr>
+                  <w:rFonts w:ascii="Cambria Math" w:hAnsi="Cambria Math"/>
+                </w:rPr>
+                <m:t>R</m:t>
+              </m:r>
+              <m:sSub>
+                <m:sSubPr>
+                  <m:ctrlPr>
+                    <w:rPr>
+                      <w:rFonts w:ascii="Cambria Math" w:hAnsi="Cambria Math"/>
+                      <w:i/>
+                    </w:rPr>
+                  </m:ctrlPr>
+                </m:sSubPr>
+                <m:e>
+                  <m:r>
+                    <w:rPr>
+                      <w:rFonts w:ascii="Cambria Math" w:hAnsi="Cambria Math"/>
+                    </w:rPr>
+                    <m:t>C</m:t>
+                  </m:r>
+                </m:e>
+                <m:sub>
+                  <m:r>
+                    <w:rPr>
+                      <w:rFonts w:ascii="Cambria Math" w:hAnsi="Cambria Math"/>
+                    </w:rPr>
+                    <m:t>l</m:t>
+                  </m:r>
+                </m:sub>
+              </m:sSub>
+            </m:e>
+          </m:nary>
         </m:oMath>
       </m:oMathPara>
     </w:p>
@@ -199,6 +937,11 @@
       </w:r>
     </w:p>
     <w:p>
+      <w:pPr>
+        <w:rPr>
+          <w:rFonts w:eastAsiaTheme="minorEastAsia"/>
+        </w:rPr>
+      </w:pPr>
       <m:oMathPara>
         <m:oMath>
           <m:nary>
@@ -259,6 +1002,18 @@
                         <w:rPr>
                           <w:rFonts w:ascii="Cambria Math" w:hAnsi="Cambria Math"/>
                         </w:rPr>
+                        <m:t>P</m:t>
+                      </m:r>
+                      <m:r>
+                        <w:rPr>
+                          <w:rFonts w:ascii="Cambria Math" w:hAnsi="Cambria Math"/>
+                        </w:rPr>
+                        <m:t>C</m:t>
+                      </m:r>
+                      <m:r>
+                        <w:rPr>
+                          <w:rFonts w:ascii="Cambria Math" w:hAnsi="Cambria Math"/>
+                        </w:rPr>
                         <m:t>B</m:t>
                       </m:r>
                     </m:e>
@@ -340,19 +1095,7 @@
                 <w:rPr>
                   <w:rFonts w:ascii="Cambria Math" w:hAnsi="Cambria Math"/>
                 </w:rPr>
-                <m:t>m</m:t>
-              </m:r>
-              <m:r>
-                <w:rPr>
-                  <w:rFonts w:ascii="Cambria Math" w:hAnsi="Cambria Math"/>
-                </w:rPr>
-                <m:t>∈</m:t>
-              </m:r>
-              <m:r>
-                <w:rPr>
-                  <w:rFonts w:ascii="Cambria Math" w:hAnsi="Cambria Math"/>
-                </w:rPr>
-                <m:t>M</m:t>
+                <m:t>m∈M</m:t>
               </m:r>
             </m:sub>
             <m:sup/>
@@ -371,7 +1114,7 @@
                     <w:rPr>
                       <w:rFonts w:ascii="Cambria Math" w:hAnsi="Cambria Math"/>
                     </w:rPr>
-                    <m:t>A</m:t>
+                    <m:t>D</m:t>
                   </m:r>
                 </m:e>
                 <m:sub>
@@ -389,34 +1132,2234 @@
             <w:rPr>
               <w:rFonts w:ascii="Cambria Math" w:eastAsiaTheme="minorEastAsia" w:hAnsi="Cambria Math"/>
             </w:rPr>
-            <m:t>;</m:t>
-          </m:r>
-          <m:r>
-            <w:rPr>
-              <w:rFonts w:ascii="Cambria Math" w:eastAsiaTheme="minorEastAsia" w:hAnsi="Cambria Math"/>
-            </w:rPr>
-            <m:t>∀</m:t>
-          </m:r>
-          <m:r>
-            <w:rPr>
-              <w:rFonts w:ascii="Cambria Math" w:eastAsiaTheme="minorEastAsia" w:hAnsi="Cambria Math"/>
-            </w:rPr>
-            <m:t>i</m:t>
-          </m:r>
-          <m:r>
-            <w:rPr>
-              <w:rFonts w:ascii="Cambria Math" w:eastAsiaTheme="minorEastAsia" w:hAnsi="Cambria Math"/>
-            </w:rPr>
-            <m:t>∈</m:t>
-          </m:r>
-          <m:r>
-            <w:rPr>
-              <w:rFonts w:ascii="Cambria Math" w:eastAsiaTheme="minorEastAsia" w:hAnsi="Cambria Math"/>
-            </w:rPr>
-            <m:t>I</m:t>
+            <m:t>;∀i∈I</m:t>
           </m:r>
         </m:oMath>
       </m:oMathPara>
+    </w:p>
+    <w:p>
+      <w:pPr>
+        <w:rPr>
+          <w:rFonts w:eastAsiaTheme="minorEastAsia"/>
+        </w:rPr>
+      </w:pPr>
+    </w:p>
+    <w:p>
+      <w:pPr>
+        <w:rPr>
+          <w:rFonts w:eastAsiaTheme="minorEastAsia"/>
+        </w:rPr>
+      </w:pPr>
+      <m:oMathPara>
+        <m:oMath>
+          <m:sSub>
+            <m:sSubPr>
+              <m:ctrlPr>
+                <w:rPr>
+                  <w:rFonts w:ascii="Cambria Math" w:eastAsiaTheme="minorEastAsia" w:hAnsi="Cambria Math"/>
+                  <w:i/>
+                </w:rPr>
+              </m:ctrlPr>
+            </m:sSubPr>
+            <m:e>
+              <m:r>
+                <w:rPr>
+                  <w:rFonts w:ascii="Cambria Math" w:eastAsiaTheme="minorEastAsia" w:hAnsi="Cambria Math"/>
+                </w:rPr>
+                <m:t>RT</m:t>
+              </m:r>
+              <m:r>
+                <w:rPr>
+                  <w:rFonts w:ascii="Cambria Math" w:eastAsiaTheme="minorEastAsia" w:hAnsi="Cambria Math"/>
+                </w:rPr>
+                <m:t>H</m:t>
+              </m:r>
+            </m:e>
+            <m:sub>
+              <m:r>
+                <w:rPr>
+                  <w:rFonts w:ascii="Cambria Math" w:eastAsiaTheme="minorEastAsia" w:hAnsi="Cambria Math"/>
+                </w:rPr>
+                <m:t>jk</m:t>
+              </m:r>
+            </m:sub>
+          </m:sSub>
+          <m:r>
+            <w:rPr>
+              <w:rFonts w:ascii="Cambria Math" w:eastAsiaTheme="minorEastAsia" w:hAnsi="Cambria Math"/>
+            </w:rPr>
+            <m:t>=</m:t>
+          </m:r>
+          <m:f>
+            <m:fPr>
+              <m:ctrlPr>
+                <w:rPr>
+                  <w:rFonts w:ascii="Cambria Math" w:eastAsiaTheme="minorEastAsia" w:hAnsi="Cambria Math"/>
+                  <w:i/>
+                </w:rPr>
+              </m:ctrlPr>
+            </m:fPr>
+            <m:num>
+              <m:r>
+                <w:rPr>
+                  <w:rFonts w:ascii="Cambria Math" w:eastAsiaTheme="minorEastAsia" w:hAnsi="Cambria Math"/>
+                </w:rPr>
+                <m:t>2</m:t>
+              </m:r>
+              <m:sSub>
+                <m:sSubPr>
+                  <m:ctrlPr>
+                    <w:rPr>
+                      <w:rFonts w:ascii="Cambria Math" w:eastAsiaTheme="minorEastAsia" w:hAnsi="Cambria Math"/>
+                      <w:i/>
+                    </w:rPr>
+                  </m:ctrlPr>
+                </m:sSubPr>
+                <m:e>
+                  <m:r>
+                    <w:rPr>
+                      <w:rFonts w:ascii="Cambria Math" w:eastAsiaTheme="minorEastAsia" w:hAnsi="Cambria Math"/>
+                    </w:rPr>
+                    <m:t>s</m:t>
+                  </m:r>
+                </m:e>
+                <m:sub>
+                  <m:r>
+                    <w:rPr>
+                      <w:rFonts w:ascii="Cambria Math" w:eastAsiaTheme="minorEastAsia" w:hAnsi="Cambria Math"/>
+                    </w:rPr>
+                    <m:t>jk</m:t>
+                  </m:r>
+                </m:sub>
+              </m:sSub>
+            </m:num>
+            <m:den>
+              <m:r>
+                <w:rPr>
+                  <w:rFonts w:ascii="Cambria Math" w:eastAsiaTheme="minorEastAsia" w:hAnsi="Cambria Math"/>
+                </w:rPr>
+                <m:t>v</m:t>
+              </m:r>
+            </m:den>
+          </m:f>
+          <m:r>
+            <w:rPr>
+              <w:rFonts w:ascii="Cambria Math" w:eastAsiaTheme="minorEastAsia" w:hAnsi="Cambria Math"/>
+            </w:rPr>
+            <m:t>;∀j∈J,∀k∈K</m:t>
+          </m:r>
+        </m:oMath>
+      </m:oMathPara>
+    </w:p>
+    <w:p>
+      <w:pPr>
+        <w:rPr>
+          <w:rFonts w:eastAsiaTheme="minorEastAsia"/>
+        </w:rPr>
+      </w:pPr>
+      <m:oMathPara>
+        <m:oMath>
+          <m:sSub>
+            <m:sSubPr>
+              <m:ctrlPr>
+                <w:rPr>
+                  <w:rFonts w:ascii="Cambria Math" w:eastAsiaTheme="minorEastAsia" w:hAnsi="Cambria Math"/>
+                  <w:i/>
+                </w:rPr>
+              </m:ctrlPr>
+            </m:sSubPr>
+            <m:e>
+              <m:r>
+                <w:rPr>
+                  <w:rFonts w:ascii="Cambria Math" w:eastAsiaTheme="minorEastAsia" w:hAnsi="Cambria Math"/>
+                </w:rPr>
+                <m:t>RT</m:t>
+              </m:r>
+              <m:r>
+                <w:rPr>
+                  <w:rFonts w:ascii="Cambria Math" w:eastAsiaTheme="minorEastAsia" w:hAnsi="Cambria Math"/>
+                </w:rPr>
+                <m:t>H</m:t>
+              </m:r>
+            </m:e>
+            <m:sub>
+              <m:r>
+                <w:rPr>
+                  <w:rFonts w:ascii="Cambria Math" w:eastAsiaTheme="minorEastAsia" w:hAnsi="Cambria Math"/>
+                </w:rPr>
+                <m:t>jl</m:t>
+              </m:r>
+            </m:sub>
+          </m:sSub>
+          <m:r>
+            <w:rPr>
+              <w:rFonts w:ascii="Cambria Math" w:eastAsiaTheme="minorEastAsia" w:hAnsi="Cambria Math"/>
+            </w:rPr>
+            <m:t>=</m:t>
+          </m:r>
+          <m:f>
+            <m:fPr>
+              <m:ctrlPr>
+                <w:rPr>
+                  <w:rFonts w:ascii="Cambria Math" w:eastAsiaTheme="minorEastAsia" w:hAnsi="Cambria Math"/>
+                  <w:i/>
+                </w:rPr>
+              </m:ctrlPr>
+            </m:fPr>
+            <m:num>
+              <m:r>
+                <w:rPr>
+                  <w:rFonts w:ascii="Cambria Math" w:eastAsiaTheme="minorEastAsia" w:hAnsi="Cambria Math"/>
+                </w:rPr>
+                <m:t>2</m:t>
+              </m:r>
+              <m:sSub>
+                <m:sSubPr>
+                  <m:ctrlPr>
+                    <w:rPr>
+                      <w:rFonts w:ascii="Cambria Math" w:eastAsiaTheme="minorEastAsia" w:hAnsi="Cambria Math"/>
+                      <w:i/>
+                    </w:rPr>
+                  </m:ctrlPr>
+                </m:sSubPr>
+                <m:e>
+                  <m:r>
+                    <w:rPr>
+                      <w:rFonts w:ascii="Cambria Math" w:eastAsiaTheme="minorEastAsia" w:hAnsi="Cambria Math"/>
+                    </w:rPr>
+                    <m:t>s</m:t>
+                  </m:r>
+                </m:e>
+                <m:sub>
+                  <m:r>
+                    <w:rPr>
+                      <w:rFonts w:ascii="Cambria Math" w:eastAsiaTheme="minorEastAsia" w:hAnsi="Cambria Math"/>
+                    </w:rPr>
+                    <m:t>jl</m:t>
+                  </m:r>
+                </m:sub>
+              </m:sSub>
+            </m:num>
+            <m:den>
+              <m:r>
+                <w:rPr>
+                  <w:rFonts w:ascii="Cambria Math" w:eastAsiaTheme="minorEastAsia" w:hAnsi="Cambria Math"/>
+                </w:rPr>
+                <m:t>v</m:t>
+              </m:r>
+            </m:den>
+          </m:f>
+          <m:r>
+            <w:rPr>
+              <w:rFonts w:ascii="Cambria Math" w:eastAsiaTheme="minorEastAsia" w:hAnsi="Cambria Math"/>
+            </w:rPr>
+            <m:t>;∀j∈J,∀l∈L</m:t>
+          </m:r>
+        </m:oMath>
+      </m:oMathPara>
+    </w:p>
+    <w:p>
+      <w:pPr>
+        <w:rPr>
+          <w:rFonts w:eastAsiaTheme="minorEastAsia"/>
+        </w:rPr>
+      </w:pPr>
+      <m:oMathPara>
+        <m:oMath>
+          <m:sSub>
+            <m:sSubPr>
+              <m:ctrlPr>
+                <w:rPr>
+                  <w:rFonts w:ascii="Cambria Math" w:eastAsiaTheme="minorEastAsia" w:hAnsi="Cambria Math"/>
+                  <w:i/>
+                </w:rPr>
+              </m:ctrlPr>
+            </m:sSubPr>
+            <m:e>
+              <m:r>
+                <w:rPr>
+                  <w:rFonts w:ascii="Cambria Math" w:eastAsiaTheme="minorEastAsia" w:hAnsi="Cambria Math"/>
+                </w:rPr>
+                <m:t>RT</m:t>
+              </m:r>
+              <m:r>
+                <w:rPr>
+                  <w:rFonts w:ascii="Cambria Math" w:eastAsiaTheme="minorEastAsia" w:hAnsi="Cambria Math"/>
+                </w:rPr>
+                <m:t>H</m:t>
+              </m:r>
+            </m:e>
+            <m:sub>
+              <m:r>
+                <w:rPr>
+                  <w:rFonts w:ascii="Cambria Math" w:eastAsiaTheme="minorEastAsia" w:hAnsi="Cambria Math"/>
+                </w:rPr>
+                <m:t>jm</m:t>
+              </m:r>
+            </m:sub>
+          </m:sSub>
+          <m:r>
+            <w:rPr>
+              <w:rFonts w:ascii="Cambria Math" w:eastAsiaTheme="minorEastAsia" w:hAnsi="Cambria Math"/>
+            </w:rPr>
+            <m:t>=</m:t>
+          </m:r>
+          <m:f>
+            <m:fPr>
+              <m:ctrlPr>
+                <w:rPr>
+                  <w:rFonts w:ascii="Cambria Math" w:eastAsiaTheme="minorEastAsia" w:hAnsi="Cambria Math"/>
+                  <w:i/>
+                </w:rPr>
+              </m:ctrlPr>
+            </m:fPr>
+            <m:num>
+              <m:r>
+                <w:rPr>
+                  <w:rFonts w:ascii="Cambria Math" w:eastAsiaTheme="minorEastAsia" w:hAnsi="Cambria Math"/>
+                </w:rPr>
+                <m:t>2</m:t>
+              </m:r>
+              <m:sSub>
+                <m:sSubPr>
+                  <m:ctrlPr>
+                    <w:rPr>
+                      <w:rFonts w:ascii="Cambria Math" w:eastAsiaTheme="minorEastAsia" w:hAnsi="Cambria Math"/>
+                      <w:i/>
+                    </w:rPr>
+                  </m:ctrlPr>
+                </m:sSubPr>
+                <m:e>
+                  <m:r>
+                    <w:rPr>
+                      <w:rFonts w:ascii="Cambria Math" w:eastAsiaTheme="minorEastAsia" w:hAnsi="Cambria Math"/>
+                    </w:rPr>
+                    <m:t>s</m:t>
+                  </m:r>
+                </m:e>
+                <m:sub>
+                  <m:r>
+                    <w:rPr>
+                      <w:rFonts w:ascii="Cambria Math" w:eastAsiaTheme="minorEastAsia" w:hAnsi="Cambria Math"/>
+                    </w:rPr>
+                    <m:t>jm</m:t>
+                  </m:r>
+                </m:sub>
+              </m:sSub>
+            </m:num>
+            <m:den>
+              <m:r>
+                <w:rPr>
+                  <w:rFonts w:ascii="Cambria Math" w:eastAsiaTheme="minorEastAsia" w:hAnsi="Cambria Math"/>
+                </w:rPr>
+                <m:t>v</m:t>
+              </m:r>
+            </m:den>
+          </m:f>
+          <m:r>
+            <w:rPr>
+              <w:rFonts w:ascii="Cambria Math" w:eastAsiaTheme="minorEastAsia" w:hAnsi="Cambria Math"/>
+            </w:rPr>
+            <m:t>;∀j∈J,∀m∈M</m:t>
+          </m:r>
+        </m:oMath>
+      </m:oMathPara>
+    </w:p>
+    <w:p>
+      <w:pPr>
+        <w:rPr>
+          <w:rFonts w:eastAsiaTheme="minorEastAsia"/>
+        </w:rPr>
+      </w:pPr>
+      <m:oMathPara>
+        <m:oMath>
+          <m:sSub>
+            <m:sSubPr>
+              <m:ctrlPr>
+                <w:rPr>
+                  <w:rFonts w:ascii="Cambria Math" w:eastAsiaTheme="minorEastAsia" w:hAnsi="Cambria Math"/>
+                  <w:i/>
+                </w:rPr>
+              </m:ctrlPr>
+            </m:sSubPr>
+            <m:e>
+              <m:r>
+                <w:rPr>
+                  <w:rFonts w:ascii="Cambria Math" w:eastAsiaTheme="minorEastAsia" w:hAnsi="Cambria Math"/>
+                </w:rPr>
+                <m:t>RT</m:t>
+              </m:r>
+              <m:r>
+                <w:rPr>
+                  <w:rFonts w:ascii="Cambria Math" w:eastAsiaTheme="minorEastAsia" w:hAnsi="Cambria Math"/>
+                </w:rPr>
+                <m:t>H</m:t>
+              </m:r>
+            </m:e>
+            <m:sub>
+              <m:r>
+                <w:rPr>
+                  <w:rFonts w:ascii="Cambria Math" w:eastAsiaTheme="minorEastAsia" w:hAnsi="Cambria Math"/>
+                </w:rPr>
+                <m:t>kl</m:t>
+              </m:r>
+            </m:sub>
+          </m:sSub>
+          <m:r>
+            <w:rPr>
+              <w:rFonts w:ascii="Cambria Math" w:eastAsiaTheme="minorEastAsia" w:hAnsi="Cambria Math"/>
+            </w:rPr>
+            <m:t>=</m:t>
+          </m:r>
+          <m:f>
+            <m:fPr>
+              <m:ctrlPr>
+                <w:rPr>
+                  <w:rFonts w:ascii="Cambria Math" w:eastAsiaTheme="minorEastAsia" w:hAnsi="Cambria Math"/>
+                  <w:i/>
+                </w:rPr>
+              </m:ctrlPr>
+            </m:fPr>
+            <m:num>
+              <m:r>
+                <w:rPr>
+                  <w:rFonts w:ascii="Cambria Math" w:eastAsiaTheme="minorEastAsia" w:hAnsi="Cambria Math"/>
+                </w:rPr>
+                <m:t>2</m:t>
+              </m:r>
+              <m:sSub>
+                <m:sSubPr>
+                  <m:ctrlPr>
+                    <w:rPr>
+                      <w:rFonts w:ascii="Cambria Math" w:eastAsiaTheme="minorEastAsia" w:hAnsi="Cambria Math"/>
+                      <w:i/>
+                    </w:rPr>
+                  </m:ctrlPr>
+                </m:sSubPr>
+                <m:e>
+                  <m:r>
+                    <w:rPr>
+                      <w:rFonts w:ascii="Cambria Math" w:eastAsiaTheme="minorEastAsia" w:hAnsi="Cambria Math"/>
+                    </w:rPr>
+                    <m:t>s</m:t>
+                  </m:r>
+                </m:e>
+                <m:sub>
+                  <m:r>
+                    <w:rPr>
+                      <w:rFonts w:ascii="Cambria Math" w:eastAsiaTheme="minorEastAsia" w:hAnsi="Cambria Math"/>
+                    </w:rPr>
+                    <m:t>kl</m:t>
+                  </m:r>
+                </m:sub>
+              </m:sSub>
+            </m:num>
+            <m:den>
+              <m:r>
+                <w:rPr>
+                  <w:rFonts w:ascii="Cambria Math" w:eastAsiaTheme="minorEastAsia" w:hAnsi="Cambria Math"/>
+                </w:rPr>
+                <m:t>v</m:t>
+              </m:r>
+            </m:den>
+          </m:f>
+          <m:r>
+            <w:rPr>
+              <w:rFonts w:ascii="Cambria Math" w:eastAsiaTheme="minorEastAsia" w:hAnsi="Cambria Math"/>
+            </w:rPr>
+            <m:t>;∀k∈K,∀l∈L</m:t>
+          </m:r>
+        </m:oMath>
+      </m:oMathPara>
+    </w:p>
+    <w:p>
+      <w:pPr>
+        <w:rPr>
+          <w:rFonts w:eastAsiaTheme="minorEastAsia"/>
+        </w:rPr>
+      </w:pPr>
+      <m:oMathPara>
+        <m:oMath>
+          <m:sSub>
+            <m:sSubPr>
+              <m:ctrlPr>
+                <w:rPr>
+                  <w:rFonts w:ascii="Cambria Math" w:eastAsiaTheme="minorEastAsia" w:hAnsi="Cambria Math"/>
+                  <w:i/>
+                </w:rPr>
+              </m:ctrlPr>
+            </m:sSubPr>
+            <m:e>
+              <m:r>
+                <w:rPr>
+                  <w:rFonts w:ascii="Cambria Math" w:eastAsiaTheme="minorEastAsia" w:hAnsi="Cambria Math"/>
+                </w:rPr>
+                <m:t>RT</m:t>
+              </m:r>
+              <m:r>
+                <w:rPr>
+                  <w:rFonts w:ascii="Cambria Math" w:eastAsiaTheme="minorEastAsia" w:hAnsi="Cambria Math"/>
+                </w:rPr>
+                <m:t>H</m:t>
+              </m:r>
+            </m:e>
+            <m:sub>
+              <m:r>
+                <w:rPr>
+                  <w:rFonts w:ascii="Cambria Math" w:eastAsiaTheme="minorEastAsia" w:hAnsi="Cambria Math"/>
+                </w:rPr>
+                <m:t>km</m:t>
+              </m:r>
+            </m:sub>
+          </m:sSub>
+          <m:r>
+            <w:rPr>
+              <w:rFonts w:ascii="Cambria Math" w:eastAsiaTheme="minorEastAsia" w:hAnsi="Cambria Math"/>
+            </w:rPr>
+            <m:t>=</m:t>
+          </m:r>
+          <m:f>
+            <m:fPr>
+              <m:ctrlPr>
+                <w:rPr>
+                  <w:rFonts w:ascii="Cambria Math" w:eastAsiaTheme="minorEastAsia" w:hAnsi="Cambria Math"/>
+                  <w:i/>
+                </w:rPr>
+              </m:ctrlPr>
+            </m:fPr>
+            <m:num>
+              <m:r>
+                <w:rPr>
+                  <w:rFonts w:ascii="Cambria Math" w:eastAsiaTheme="minorEastAsia" w:hAnsi="Cambria Math"/>
+                </w:rPr>
+                <m:t>2</m:t>
+              </m:r>
+              <m:sSub>
+                <m:sSubPr>
+                  <m:ctrlPr>
+                    <w:rPr>
+                      <w:rFonts w:ascii="Cambria Math" w:eastAsiaTheme="minorEastAsia" w:hAnsi="Cambria Math"/>
+                      <w:i/>
+                    </w:rPr>
+                  </m:ctrlPr>
+                </m:sSubPr>
+                <m:e>
+                  <m:r>
+                    <w:rPr>
+                      <w:rFonts w:ascii="Cambria Math" w:eastAsiaTheme="minorEastAsia" w:hAnsi="Cambria Math"/>
+                    </w:rPr>
+                    <m:t>s</m:t>
+                  </m:r>
+                </m:e>
+                <m:sub>
+                  <m:r>
+                    <w:rPr>
+                      <w:rFonts w:ascii="Cambria Math" w:eastAsiaTheme="minorEastAsia" w:hAnsi="Cambria Math"/>
+                    </w:rPr>
+                    <m:t>km</m:t>
+                  </m:r>
+                </m:sub>
+              </m:sSub>
+            </m:num>
+            <m:den>
+              <m:r>
+                <w:rPr>
+                  <w:rFonts w:ascii="Cambria Math" w:eastAsiaTheme="minorEastAsia" w:hAnsi="Cambria Math"/>
+                </w:rPr>
+                <m:t>v</m:t>
+              </m:r>
+            </m:den>
+          </m:f>
+          <m:r>
+            <w:rPr>
+              <w:rFonts w:ascii="Cambria Math" w:eastAsiaTheme="minorEastAsia" w:hAnsi="Cambria Math"/>
+            </w:rPr>
+            <m:t>;∀k∈K,∀m∈M</m:t>
+          </m:r>
+        </m:oMath>
+      </m:oMathPara>
+    </w:p>
+    <w:p>
+      <w:pPr>
+        <w:rPr>
+          <w:rFonts w:eastAsiaTheme="minorEastAsia"/>
+        </w:rPr>
+      </w:pPr>
+      <m:oMathPara>
+        <m:oMath>
+          <m:sSub>
+            <m:sSubPr>
+              <m:ctrlPr>
+                <w:rPr>
+                  <w:rFonts w:ascii="Cambria Math" w:eastAsiaTheme="minorEastAsia" w:hAnsi="Cambria Math"/>
+                  <w:i/>
+                </w:rPr>
+              </m:ctrlPr>
+            </m:sSubPr>
+            <m:e>
+              <m:r>
+                <w:rPr>
+                  <w:rFonts w:ascii="Cambria Math" w:eastAsiaTheme="minorEastAsia" w:hAnsi="Cambria Math"/>
+                </w:rPr>
+                <m:t>RT</m:t>
+              </m:r>
+              <m:r>
+                <w:rPr>
+                  <w:rFonts w:ascii="Cambria Math" w:eastAsiaTheme="minorEastAsia" w:hAnsi="Cambria Math"/>
+                </w:rPr>
+                <m:t>H</m:t>
+              </m:r>
+            </m:e>
+            <m:sub>
+              <m:r>
+                <w:rPr>
+                  <w:rFonts w:ascii="Cambria Math" w:eastAsiaTheme="minorEastAsia" w:hAnsi="Cambria Math"/>
+                </w:rPr>
+                <m:t>lm</m:t>
+              </m:r>
+            </m:sub>
+          </m:sSub>
+          <m:r>
+            <w:rPr>
+              <w:rFonts w:ascii="Cambria Math" w:eastAsiaTheme="minorEastAsia" w:hAnsi="Cambria Math"/>
+            </w:rPr>
+            <m:t>=</m:t>
+          </m:r>
+          <m:f>
+            <m:fPr>
+              <m:ctrlPr>
+                <w:rPr>
+                  <w:rFonts w:ascii="Cambria Math" w:eastAsiaTheme="minorEastAsia" w:hAnsi="Cambria Math"/>
+                  <w:i/>
+                </w:rPr>
+              </m:ctrlPr>
+            </m:fPr>
+            <m:num>
+              <m:r>
+                <w:rPr>
+                  <w:rFonts w:ascii="Cambria Math" w:eastAsiaTheme="minorEastAsia" w:hAnsi="Cambria Math"/>
+                </w:rPr>
+                <m:t>2</m:t>
+              </m:r>
+              <m:sSub>
+                <m:sSubPr>
+                  <m:ctrlPr>
+                    <w:rPr>
+                      <w:rFonts w:ascii="Cambria Math" w:eastAsiaTheme="minorEastAsia" w:hAnsi="Cambria Math"/>
+                      <w:i/>
+                    </w:rPr>
+                  </m:ctrlPr>
+                </m:sSubPr>
+                <m:e>
+                  <m:r>
+                    <w:rPr>
+                      <w:rFonts w:ascii="Cambria Math" w:eastAsiaTheme="minorEastAsia" w:hAnsi="Cambria Math"/>
+                    </w:rPr>
+                    <m:t>s</m:t>
+                  </m:r>
+                </m:e>
+                <m:sub>
+                  <m:r>
+                    <w:rPr>
+                      <w:rFonts w:ascii="Cambria Math" w:eastAsiaTheme="minorEastAsia" w:hAnsi="Cambria Math"/>
+                    </w:rPr>
+                    <m:t>lm</m:t>
+                  </m:r>
+                </m:sub>
+              </m:sSub>
+            </m:num>
+            <m:den>
+              <m:r>
+                <w:rPr>
+                  <w:rFonts w:ascii="Cambria Math" w:eastAsiaTheme="minorEastAsia" w:hAnsi="Cambria Math"/>
+                </w:rPr>
+                <m:t>v</m:t>
+              </m:r>
+            </m:den>
+          </m:f>
+          <m:r>
+            <w:rPr>
+              <w:rFonts w:ascii="Cambria Math" w:eastAsiaTheme="minorEastAsia" w:hAnsi="Cambria Math"/>
+            </w:rPr>
+            <m:t>;∀l∈L,∀m∈M</m:t>
+          </m:r>
+        </m:oMath>
+      </m:oMathPara>
+    </w:p>
+    <w:p>
+      <w:pPr>
+        <w:rPr>
+          <w:rFonts w:eastAsiaTheme="minorEastAsia"/>
+        </w:rPr>
+      </w:pPr>
+    </w:p>
+    <w:p>
+      <w:pPr>
+        <w:rPr>
+          <w:rFonts w:eastAsiaTheme="minorEastAsia"/>
+        </w:rPr>
+      </w:pPr>
+      <m:oMathPara>
+        <m:oMath>
+          <m:sSub>
+            <m:sSubPr>
+              <m:ctrlPr>
+                <w:rPr>
+                  <w:rFonts w:ascii="Cambria Math" w:eastAsiaTheme="minorEastAsia" w:hAnsi="Cambria Math"/>
+                  <w:i/>
+                </w:rPr>
+              </m:ctrlPr>
+            </m:sSubPr>
+            <m:e>
+              <m:r>
+                <w:rPr>
+                  <w:rFonts w:ascii="Cambria Math" w:eastAsiaTheme="minorEastAsia" w:hAnsi="Cambria Math"/>
+                </w:rPr>
+                <m:t>MT</m:t>
+              </m:r>
+            </m:e>
+            <m:sub>
+              <m:r>
+                <w:rPr>
+                  <w:rFonts w:ascii="Cambria Math" w:eastAsiaTheme="minorEastAsia" w:hAnsi="Cambria Math"/>
+                </w:rPr>
+                <m:t>jk</m:t>
+              </m:r>
+            </m:sub>
+          </m:sSub>
+          <m:r>
+            <w:rPr>
+              <w:rFonts w:ascii="Cambria Math" w:eastAsiaTheme="minorEastAsia" w:hAnsi="Cambria Math"/>
+            </w:rPr>
+            <m:t>=</m:t>
+          </m:r>
+          <m:d>
+            <m:dPr>
+              <m:begChr m:val="⌊"/>
+              <m:endChr m:val="⌋"/>
+              <m:ctrlPr>
+                <w:rPr>
+                  <w:rFonts w:ascii="Cambria Math" w:eastAsiaTheme="minorEastAsia" w:hAnsi="Cambria Math"/>
+                  <w:i/>
+                </w:rPr>
+              </m:ctrlPr>
+            </m:dPr>
+            <m:e>
+              <m:f>
+                <m:fPr>
+                  <m:ctrlPr>
+                    <w:rPr>
+                      <w:rFonts w:ascii="Cambria Math" w:eastAsiaTheme="minorEastAsia" w:hAnsi="Cambria Math"/>
+                      <w:i/>
+                    </w:rPr>
+                  </m:ctrlPr>
+                </m:fPr>
+                <m:num>
+                  <m:r>
+                    <w:rPr>
+                      <w:rFonts w:ascii="Cambria Math" w:eastAsiaTheme="minorEastAsia" w:hAnsi="Cambria Math"/>
+                    </w:rPr>
+                    <m:t>WH</m:t>
+                  </m:r>
+                </m:num>
+                <m:den>
+                  <m:d>
+                    <m:dPr>
+                      <m:ctrlPr>
+                        <w:rPr>
+                          <w:rFonts w:ascii="Cambria Math" w:eastAsiaTheme="minorEastAsia" w:hAnsi="Cambria Math"/>
+                          <w:i/>
+                        </w:rPr>
+                      </m:ctrlPr>
+                    </m:dPr>
+                    <m:e>
+                      <m:r>
+                        <w:rPr>
+                          <w:rFonts w:ascii="Cambria Math" w:eastAsiaTheme="minorEastAsia" w:hAnsi="Cambria Math"/>
+                        </w:rPr>
+                        <m:t>RT</m:t>
+                      </m:r>
+                      <m:sSub>
+                        <m:sSubPr>
+                          <m:ctrlPr>
+                            <w:rPr>
+                              <w:rFonts w:ascii="Cambria Math" w:eastAsiaTheme="minorEastAsia" w:hAnsi="Cambria Math"/>
+                              <w:i/>
+                            </w:rPr>
+                          </m:ctrlPr>
+                        </m:sSubPr>
+                        <m:e>
+                          <m:r>
+                            <w:rPr>
+                              <w:rFonts w:ascii="Cambria Math" w:eastAsiaTheme="minorEastAsia" w:hAnsi="Cambria Math"/>
+                            </w:rPr>
+                            <m:t>H</m:t>
+                          </m:r>
+                        </m:e>
+                        <m:sub>
+                          <m:r>
+                            <w:rPr>
+                              <w:rFonts w:ascii="Cambria Math" w:eastAsiaTheme="minorEastAsia" w:hAnsi="Cambria Math"/>
+                            </w:rPr>
+                            <m:t>jk</m:t>
+                          </m:r>
+                        </m:sub>
+                      </m:sSub>
+                      <m:r>
+                        <w:rPr>
+                          <w:rFonts w:ascii="Cambria Math" w:eastAsiaTheme="minorEastAsia" w:hAnsi="Cambria Math"/>
+                        </w:rPr>
+                        <m:t>+LH</m:t>
+                      </m:r>
+                    </m:e>
+                  </m:d>
+                </m:den>
+              </m:f>
+            </m:e>
+          </m:d>
+          <m:r>
+            <w:rPr>
+              <w:rFonts w:ascii="Cambria Math" w:eastAsiaTheme="minorEastAsia" w:hAnsi="Cambria Math"/>
+            </w:rPr>
+            <m:t>;∀j∈J,∀k∈K</m:t>
+          </m:r>
+        </m:oMath>
+      </m:oMathPara>
+    </w:p>
+    <w:p>
+      <w:pPr>
+        <w:rPr>
+          <w:rFonts w:eastAsiaTheme="minorEastAsia"/>
+        </w:rPr>
+      </w:pPr>
+      <m:oMathPara>
+        <m:oMath>
+          <m:sSub>
+            <m:sSubPr>
+              <m:ctrlPr>
+                <w:rPr>
+                  <w:rFonts w:ascii="Cambria Math" w:eastAsiaTheme="minorEastAsia" w:hAnsi="Cambria Math"/>
+                  <w:i/>
+                </w:rPr>
+              </m:ctrlPr>
+            </m:sSubPr>
+            <m:e>
+              <m:r>
+                <w:rPr>
+                  <w:rFonts w:ascii="Cambria Math" w:eastAsiaTheme="minorEastAsia" w:hAnsi="Cambria Math"/>
+                </w:rPr>
+                <m:t>MT</m:t>
+              </m:r>
+            </m:e>
+            <m:sub>
+              <m:r>
+                <w:rPr>
+                  <w:rFonts w:ascii="Cambria Math" w:eastAsiaTheme="minorEastAsia" w:hAnsi="Cambria Math"/>
+                </w:rPr>
+                <m:t>jl</m:t>
+              </m:r>
+            </m:sub>
+          </m:sSub>
+          <m:r>
+            <w:rPr>
+              <w:rFonts w:ascii="Cambria Math" w:eastAsiaTheme="minorEastAsia" w:hAnsi="Cambria Math"/>
+            </w:rPr>
+            <m:t>=</m:t>
+          </m:r>
+          <m:d>
+            <m:dPr>
+              <m:begChr m:val="⌊"/>
+              <m:endChr m:val="⌋"/>
+              <m:ctrlPr>
+                <w:rPr>
+                  <w:rFonts w:ascii="Cambria Math" w:eastAsiaTheme="minorEastAsia" w:hAnsi="Cambria Math"/>
+                  <w:i/>
+                </w:rPr>
+              </m:ctrlPr>
+            </m:dPr>
+            <m:e>
+              <m:f>
+                <m:fPr>
+                  <m:ctrlPr>
+                    <w:rPr>
+                      <w:rFonts w:ascii="Cambria Math" w:eastAsiaTheme="minorEastAsia" w:hAnsi="Cambria Math"/>
+                      <w:i/>
+                    </w:rPr>
+                  </m:ctrlPr>
+                </m:fPr>
+                <m:num>
+                  <m:r>
+                    <w:rPr>
+                      <w:rFonts w:ascii="Cambria Math" w:eastAsiaTheme="minorEastAsia" w:hAnsi="Cambria Math"/>
+                    </w:rPr>
+                    <m:t>WH</m:t>
+                  </m:r>
+                </m:num>
+                <m:den>
+                  <m:d>
+                    <m:dPr>
+                      <m:ctrlPr>
+                        <w:rPr>
+                          <w:rFonts w:ascii="Cambria Math" w:eastAsiaTheme="minorEastAsia" w:hAnsi="Cambria Math"/>
+                          <w:i/>
+                        </w:rPr>
+                      </m:ctrlPr>
+                    </m:dPr>
+                    <m:e>
+                      <m:r>
+                        <w:rPr>
+                          <w:rFonts w:ascii="Cambria Math" w:eastAsiaTheme="minorEastAsia" w:hAnsi="Cambria Math"/>
+                        </w:rPr>
+                        <m:t>RT</m:t>
+                      </m:r>
+                      <m:sSub>
+                        <m:sSubPr>
+                          <m:ctrlPr>
+                            <w:rPr>
+                              <w:rFonts w:ascii="Cambria Math" w:eastAsiaTheme="minorEastAsia" w:hAnsi="Cambria Math"/>
+                              <w:i/>
+                            </w:rPr>
+                          </m:ctrlPr>
+                        </m:sSubPr>
+                        <m:e>
+                          <m:r>
+                            <w:rPr>
+                              <w:rFonts w:ascii="Cambria Math" w:eastAsiaTheme="minorEastAsia" w:hAnsi="Cambria Math"/>
+                            </w:rPr>
+                            <m:t>H</m:t>
+                          </m:r>
+                        </m:e>
+                        <m:sub>
+                          <m:r>
+                            <w:rPr>
+                              <w:rFonts w:ascii="Cambria Math" w:eastAsiaTheme="minorEastAsia" w:hAnsi="Cambria Math"/>
+                            </w:rPr>
+                            <m:t>jl</m:t>
+                          </m:r>
+                        </m:sub>
+                      </m:sSub>
+                      <m:r>
+                        <w:rPr>
+                          <w:rFonts w:ascii="Cambria Math" w:eastAsiaTheme="minorEastAsia" w:hAnsi="Cambria Math"/>
+                        </w:rPr>
+                        <m:t>+LH</m:t>
+                      </m:r>
+                    </m:e>
+                  </m:d>
+                </m:den>
+              </m:f>
+            </m:e>
+          </m:d>
+          <m:r>
+            <w:rPr>
+              <w:rFonts w:ascii="Cambria Math" w:eastAsiaTheme="minorEastAsia" w:hAnsi="Cambria Math"/>
+            </w:rPr>
+            <m:t>;∀j∈J,∀l∈L</m:t>
+          </m:r>
+        </m:oMath>
+      </m:oMathPara>
+    </w:p>
+    <w:p>
+      <w:pPr>
+        <w:rPr>
+          <w:rFonts w:eastAsiaTheme="minorEastAsia"/>
+        </w:rPr>
+      </w:pPr>
+      <m:oMathPara>
+        <m:oMath>
+          <m:sSub>
+            <m:sSubPr>
+              <m:ctrlPr>
+                <w:rPr>
+                  <w:rFonts w:ascii="Cambria Math" w:eastAsiaTheme="minorEastAsia" w:hAnsi="Cambria Math"/>
+                  <w:i/>
+                </w:rPr>
+              </m:ctrlPr>
+            </m:sSubPr>
+            <m:e>
+              <m:r>
+                <w:rPr>
+                  <w:rFonts w:ascii="Cambria Math" w:eastAsiaTheme="minorEastAsia" w:hAnsi="Cambria Math"/>
+                </w:rPr>
+                <m:t>MT</m:t>
+              </m:r>
+            </m:e>
+            <m:sub>
+              <m:r>
+                <w:rPr>
+                  <w:rFonts w:ascii="Cambria Math" w:eastAsiaTheme="minorEastAsia" w:hAnsi="Cambria Math"/>
+                </w:rPr>
+                <m:t>jm</m:t>
+              </m:r>
+            </m:sub>
+          </m:sSub>
+          <m:r>
+            <w:rPr>
+              <w:rFonts w:ascii="Cambria Math" w:eastAsiaTheme="minorEastAsia" w:hAnsi="Cambria Math"/>
+            </w:rPr>
+            <m:t>=</m:t>
+          </m:r>
+          <m:d>
+            <m:dPr>
+              <m:begChr m:val="⌊"/>
+              <m:endChr m:val="⌋"/>
+              <m:ctrlPr>
+                <w:rPr>
+                  <w:rFonts w:ascii="Cambria Math" w:eastAsiaTheme="minorEastAsia" w:hAnsi="Cambria Math"/>
+                  <w:i/>
+                </w:rPr>
+              </m:ctrlPr>
+            </m:dPr>
+            <m:e>
+              <m:f>
+                <m:fPr>
+                  <m:ctrlPr>
+                    <w:rPr>
+                      <w:rFonts w:ascii="Cambria Math" w:eastAsiaTheme="minorEastAsia" w:hAnsi="Cambria Math"/>
+                      <w:i/>
+                    </w:rPr>
+                  </m:ctrlPr>
+                </m:fPr>
+                <m:num>
+                  <m:r>
+                    <w:rPr>
+                      <w:rFonts w:ascii="Cambria Math" w:eastAsiaTheme="minorEastAsia" w:hAnsi="Cambria Math"/>
+                    </w:rPr>
+                    <m:t>WH</m:t>
+                  </m:r>
+                </m:num>
+                <m:den>
+                  <m:d>
+                    <m:dPr>
+                      <m:ctrlPr>
+                        <w:rPr>
+                          <w:rFonts w:ascii="Cambria Math" w:eastAsiaTheme="minorEastAsia" w:hAnsi="Cambria Math"/>
+                          <w:i/>
+                        </w:rPr>
+                      </m:ctrlPr>
+                    </m:dPr>
+                    <m:e>
+                      <m:r>
+                        <w:rPr>
+                          <w:rFonts w:ascii="Cambria Math" w:eastAsiaTheme="minorEastAsia" w:hAnsi="Cambria Math"/>
+                        </w:rPr>
+                        <m:t>RT</m:t>
+                      </m:r>
+                      <m:sSub>
+                        <m:sSubPr>
+                          <m:ctrlPr>
+                            <w:rPr>
+                              <w:rFonts w:ascii="Cambria Math" w:eastAsiaTheme="minorEastAsia" w:hAnsi="Cambria Math"/>
+                              <w:i/>
+                            </w:rPr>
+                          </m:ctrlPr>
+                        </m:sSubPr>
+                        <m:e>
+                          <m:r>
+                            <w:rPr>
+                              <w:rFonts w:ascii="Cambria Math" w:eastAsiaTheme="minorEastAsia" w:hAnsi="Cambria Math"/>
+                            </w:rPr>
+                            <m:t>H</m:t>
+                          </m:r>
+                        </m:e>
+                        <m:sub>
+                          <m:r>
+                            <w:rPr>
+                              <w:rFonts w:ascii="Cambria Math" w:eastAsiaTheme="minorEastAsia" w:hAnsi="Cambria Math"/>
+                            </w:rPr>
+                            <m:t>jm</m:t>
+                          </m:r>
+                        </m:sub>
+                      </m:sSub>
+                      <m:r>
+                        <w:rPr>
+                          <w:rFonts w:ascii="Cambria Math" w:eastAsiaTheme="minorEastAsia" w:hAnsi="Cambria Math"/>
+                        </w:rPr>
+                        <m:t>+LH</m:t>
+                      </m:r>
+                    </m:e>
+                  </m:d>
+                </m:den>
+              </m:f>
+            </m:e>
+          </m:d>
+          <m:r>
+            <w:rPr>
+              <w:rFonts w:ascii="Cambria Math" w:eastAsiaTheme="minorEastAsia" w:hAnsi="Cambria Math"/>
+            </w:rPr>
+            <m:t>;∀j∈J,∀m∈M</m:t>
+          </m:r>
+        </m:oMath>
+      </m:oMathPara>
+    </w:p>
+    <w:p>
+      <w:pPr>
+        <w:rPr>
+          <w:rFonts w:eastAsiaTheme="minorEastAsia"/>
+        </w:rPr>
+      </w:pPr>
+      <m:oMathPara>
+        <m:oMath>
+          <m:sSub>
+            <m:sSubPr>
+              <m:ctrlPr>
+                <w:rPr>
+                  <w:rFonts w:ascii="Cambria Math" w:eastAsiaTheme="minorEastAsia" w:hAnsi="Cambria Math"/>
+                  <w:i/>
+                </w:rPr>
+              </m:ctrlPr>
+            </m:sSubPr>
+            <m:e>
+              <m:r>
+                <w:rPr>
+                  <w:rFonts w:ascii="Cambria Math" w:eastAsiaTheme="minorEastAsia" w:hAnsi="Cambria Math"/>
+                </w:rPr>
+                <m:t>MT</m:t>
+              </m:r>
+            </m:e>
+            <m:sub>
+              <m:r>
+                <w:rPr>
+                  <w:rFonts w:ascii="Cambria Math" w:eastAsiaTheme="minorEastAsia" w:hAnsi="Cambria Math"/>
+                </w:rPr>
+                <m:t>kl</m:t>
+              </m:r>
+            </m:sub>
+          </m:sSub>
+          <m:r>
+            <w:rPr>
+              <w:rFonts w:ascii="Cambria Math" w:eastAsiaTheme="minorEastAsia" w:hAnsi="Cambria Math"/>
+            </w:rPr>
+            <m:t>=</m:t>
+          </m:r>
+          <m:d>
+            <m:dPr>
+              <m:begChr m:val="⌊"/>
+              <m:endChr m:val="⌋"/>
+              <m:ctrlPr>
+                <w:rPr>
+                  <w:rFonts w:ascii="Cambria Math" w:eastAsiaTheme="minorEastAsia" w:hAnsi="Cambria Math"/>
+                  <w:i/>
+                </w:rPr>
+              </m:ctrlPr>
+            </m:dPr>
+            <m:e>
+              <m:f>
+                <m:fPr>
+                  <m:ctrlPr>
+                    <w:rPr>
+                      <w:rFonts w:ascii="Cambria Math" w:eastAsiaTheme="minorEastAsia" w:hAnsi="Cambria Math"/>
+                      <w:i/>
+                    </w:rPr>
+                  </m:ctrlPr>
+                </m:fPr>
+                <m:num>
+                  <m:r>
+                    <w:rPr>
+                      <w:rFonts w:ascii="Cambria Math" w:eastAsiaTheme="minorEastAsia" w:hAnsi="Cambria Math"/>
+                    </w:rPr>
+                    <m:t>WH</m:t>
+                  </m:r>
+                </m:num>
+                <m:den>
+                  <m:d>
+                    <m:dPr>
+                      <m:ctrlPr>
+                        <w:rPr>
+                          <w:rFonts w:ascii="Cambria Math" w:eastAsiaTheme="minorEastAsia" w:hAnsi="Cambria Math"/>
+                          <w:i/>
+                        </w:rPr>
+                      </m:ctrlPr>
+                    </m:dPr>
+                    <m:e>
+                      <m:r>
+                        <w:rPr>
+                          <w:rFonts w:ascii="Cambria Math" w:eastAsiaTheme="minorEastAsia" w:hAnsi="Cambria Math"/>
+                        </w:rPr>
+                        <m:t>RT</m:t>
+                      </m:r>
+                      <m:sSub>
+                        <m:sSubPr>
+                          <m:ctrlPr>
+                            <w:rPr>
+                              <w:rFonts w:ascii="Cambria Math" w:eastAsiaTheme="minorEastAsia" w:hAnsi="Cambria Math"/>
+                              <w:i/>
+                            </w:rPr>
+                          </m:ctrlPr>
+                        </m:sSubPr>
+                        <m:e>
+                          <m:r>
+                            <w:rPr>
+                              <w:rFonts w:ascii="Cambria Math" w:eastAsiaTheme="minorEastAsia" w:hAnsi="Cambria Math"/>
+                            </w:rPr>
+                            <m:t>H</m:t>
+                          </m:r>
+                        </m:e>
+                        <m:sub>
+                          <m:r>
+                            <w:rPr>
+                              <w:rFonts w:ascii="Cambria Math" w:eastAsiaTheme="minorEastAsia" w:hAnsi="Cambria Math"/>
+                            </w:rPr>
+                            <m:t>kl</m:t>
+                          </m:r>
+                        </m:sub>
+                      </m:sSub>
+                      <m:r>
+                        <w:rPr>
+                          <w:rFonts w:ascii="Cambria Math" w:eastAsiaTheme="minorEastAsia" w:hAnsi="Cambria Math"/>
+                        </w:rPr>
+                        <m:t>+LH</m:t>
+                      </m:r>
+                    </m:e>
+                  </m:d>
+                </m:den>
+              </m:f>
+            </m:e>
+          </m:d>
+          <m:r>
+            <w:rPr>
+              <w:rFonts w:ascii="Cambria Math" w:eastAsiaTheme="minorEastAsia" w:hAnsi="Cambria Math"/>
+            </w:rPr>
+            <m:t>;∀k∈K,∀l∈L</m:t>
+          </m:r>
+        </m:oMath>
+      </m:oMathPara>
+    </w:p>
+    <w:p>
+      <w:pPr>
+        <w:rPr>
+          <w:rFonts w:eastAsiaTheme="minorEastAsia"/>
+        </w:rPr>
+      </w:pPr>
+      <m:oMathPara>
+        <m:oMath>
+          <m:sSub>
+            <m:sSubPr>
+              <m:ctrlPr>
+                <w:rPr>
+                  <w:rFonts w:ascii="Cambria Math" w:eastAsiaTheme="minorEastAsia" w:hAnsi="Cambria Math"/>
+                  <w:i/>
+                </w:rPr>
+              </m:ctrlPr>
+            </m:sSubPr>
+            <m:e>
+              <m:r>
+                <w:rPr>
+                  <w:rFonts w:ascii="Cambria Math" w:eastAsiaTheme="minorEastAsia" w:hAnsi="Cambria Math"/>
+                </w:rPr>
+                <m:t>MT</m:t>
+              </m:r>
+            </m:e>
+            <m:sub>
+              <m:r>
+                <w:rPr>
+                  <w:rFonts w:ascii="Cambria Math" w:eastAsiaTheme="minorEastAsia" w:hAnsi="Cambria Math"/>
+                </w:rPr>
+                <m:t>km</m:t>
+              </m:r>
+            </m:sub>
+          </m:sSub>
+          <m:r>
+            <w:rPr>
+              <w:rFonts w:ascii="Cambria Math" w:eastAsiaTheme="minorEastAsia" w:hAnsi="Cambria Math"/>
+            </w:rPr>
+            <m:t>=</m:t>
+          </m:r>
+          <m:d>
+            <m:dPr>
+              <m:begChr m:val="⌊"/>
+              <m:endChr m:val="⌋"/>
+              <m:ctrlPr>
+                <w:rPr>
+                  <w:rFonts w:ascii="Cambria Math" w:eastAsiaTheme="minorEastAsia" w:hAnsi="Cambria Math"/>
+                  <w:i/>
+                </w:rPr>
+              </m:ctrlPr>
+            </m:dPr>
+            <m:e>
+              <m:f>
+                <m:fPr>
+                  <m:ctrlPr>
+                    <w:rPr>
+                      <w:rFonts w:ascii="Cambria Math" w:eastAsiaTheme="minorEastAsia" w:hAnsi="Cambria Math"/>
+                      <w:i/>
+                    </w:rPr>
+                  </m:ctrlPr>
+                </m:fPr>
+                <m:num>
+                  <m:r>
+                    <w:rPr>
+                      <w:rFonts w:ascii="Cambria Math" w:eastAsiaTheme="minorEastAsia" w:hAnsi="Cambria Math"/>
+                    </w:rPr>
+                    <m:t>WH</m:t>
+                  </m:r>
+                </m:num>
+                <m:den>
+                  <m:d>
+                    <m:dPr>
+                      <m:ctrlPr>
+                        <w:rPr>
+                          <w:rFonts w:ascii="Cambria Math" w:eastAsiaTheme="minorEastAsia" w:hAnsi="Cambria Math"/>
+                          <w:i/>
+                        </w:rPr>
+                      </m:ctrlPr>
+                    </m:dPr>
+                    <m:e>
+                      <m:r>
+                        <w:rPr>
+                          <w:rFonts w:ascii="Cambria Math" w:eastAsiaTheme="minorEastAsia" w:hAnsi="Cambria Math"/>
+                        </w:rPr>
+                        <m:t>RT</m:t>
+                      </m:r>
+                      <m:sSub>
+                        <m:sSubPr>
+                          <m:ctrlPr>
+                            <w:rPr>
+                              <w:rFonts w:ascii="Cambria Math" w:eastAsiaTheme="minorEastAsia" w:hAnsi="Cambria Math"/>
+                              <w:i/>
+                            </w:rPr>
+                          </m:ctrlPr>
+                        </m:sSubPr>
+                        <m:e>
+                          <m:r>
+                            <w:rPr>
+                              <w:rFonts w:ascii="Cambria Math" w:eastAsiaTheme="minorEastAsia" w:hAnsi="Cambria Math"/>
+                            </w:rPr>
+                            <m:t>H</m:t>
+                          </m:r>
+                        </m:e>
+                        <m:sub>
+                          <m:r>
+                            <w:rPr>
+                              <w:rFonts w:ascii="Cambria Math" w:eastAsiaTheme="minorEastAsia" w:hAnsi="Cambria Math"/>
+                            </w:rPr>
+                            <m:t>km</m:t>
+                          </m:r>
+                        </m:sub>
+                      </m:sSub>
+                      <m:r>
+                        <w:rPr>
+                          <w:rFonts w:ascii="Cambria Math" w:eastAsiaTheme="minorEastAsia" w:hAnsi="Cambria Math"/>
+                        </w:rPr>
+                        <m:t>+LH</m:t>
+                      </m:r>
+                    </m:e>
+                  </m:d>
+                </m:den>
+              </m:f>
+            </m:e>
+          </m:d>
+          <m:r>
+            <w:rPr>
+              <w:rFonts w:ascii="Cambria Math" w:eastAsiaTheme="minorEastAsia" w:hAnsi="Cambria Math"/>
+            </w:rPr>
+            <m:t>;∀k∈K,∀m∈M</m:t>
+          </m:r>
+        </m:oMath>
+      </m:oMathPara>
+    </w:p>
+    <w:p>
+      <w:pPr>
+        <w:rPr>
+          <w:rFonts w:eastAsiaTheme="minorEastAsia"/>
+        </w:rPr>
+      </w:pPr>
+      <m:oMathPara>
+        <m:oMath>
+          <m:sSub>
+            <m:sSubPr>
+              <m:ctrlPr>
+                <w:rPr>
+                  <w:rFonts w:ascii="Cambria Math" w:eastAsiaTheme="minorEastAsia" w:hAnsi="Cambria Math"/>
+                  <w:i/>
+                </w:rPr>
+              </m:ctrlPr>
+            </m:sSubPr>
+            <m:e>
+              <m:r>
+                <w:rPr>
+                  <w:rFonts w:ascii="Cambria Math" w:eastAsiaTheme="minorEastAsia" w:hAnsi="Cambria Math"/>
+                </w:rPr>
+                <m:t>MT</m:t>
+              </m:r>
+            </m:e>
+            <m:sub>
+              <m:r>
+                <w:rPr>
+                  <w:rFonts w:ascii="Cambria Math" w:eastAsiaTheme="minorEastAsia" w:hAnsi="Cambria Math"/>
+                </w:rPr>
+                <m:t>lm</m:t>
+              </m:r>
+            </m:sub>
+          </m:sSub>
+          <m:r>
+            <w:rPr>
+              <w:rFonts w:ascii="Cambria Math" w:eastAsiaTheme="minorEastAsia" w:hAnsi="Cambria Math"/>
+            </w:rPr>
+            <m:t>=</m:t>
+          </m:r>
+          <m:d>
+            <m:dPr>
+              <m:begChr m:val="⌊"/>
+              <m:endChr m:val="⌋"/>
+              <m:ctrlPr>
+                <w:rPr>
+                  <w:rFonts w:ascii="Cambria Math" w:eastAsiaTheme="minorEastAsia" w:hAnsi="Cambria Math"/>
+                  <w:i/>
+                </w:rPr>
+              </m:ctrlPr>
+            </m:dPr>
+            <m:e>
+              <m:f>
+                <m:fPr>
+                  <m:ctrlPr>
+                    <w:rPr>
+                      <w:rFonts w:ascii="Cambria Math" w:eastAsiaTheme="minorEastAsia" w:hAnsi="Cambria Math"/>
+                      <w:i/>
+                    </w:rPr>
+                  </m:ctrlPr>
+                </m:fPr>
+                <m:num>
+                  <m:r>
+                    <w:rPr>
+                      <w:rFonts w:ascii="Cambria Math" w:eastAsiaTheme="minorEastAsia" w:hAnsi="Cambria Math"/>
+                    </w:rPr>
+                    <m:t>WH</m:t>
+                  </m:r>
+                </m:num>
+                <m:den>
+                  <m:d>
+                    <m:dPr>
+                      <m:ctrlPr>
+                        <w:rPr>
+                          <w:rFonts w:ascii="Cambria Math" w:eastAsiaTheme="minorEastAsia" w:hAnsi="Cambria Math"/>
+                          <w:i/>
+                        </w:rPr>
+                      </m:ctrlPr>
+                    </m:dPr>
+                    <m:e>
+                      <m:r>
+                        <w:rPr>
+                          <w:rFonts w:ascii="Cambria Math" w:eastAsiaTheme="minorEastAsia" w:hAnsi="Cambria Math"/>
+                        </w:rPr>
+                        <m:t>RT</m:t>
+                      </m:r>
+                      <m:sSub>
+                        <m:sSubPr>
+                          <m:ctrlPr>
+                            <w:rPr>
+                              <w:rFonts w:ascii="Cambria Math" w:eastAsiaTheme="minorEastAsia" w:hAnsi="Cambria Math"/>
+                              <w:i/>
+                            </w:rPr>
+                          </m:ctrlPr>
+                        </m:sSubPr>
+                        <m:e>
+                          <m:r>
+                            <w:rPr>
+                              <w:rFonts w:ascii="Cambria Math" w:eastAsiaTheme="minorEastAsia" w:hAnsi="Cambria Math"/>
+                            </w:rPr>
+                            <m:t>H</m:t>
+                          </m:r>
+                        </m:e>
+                        <m:sub>
+                          <m:r>
+                            <w:rPr>
+                              <w:rFonts w:ascii="Cambria Math" w:eastAsiaTheme="minorEastAsia" w:hAnsi="Cambria Math"/>
+                            </w:rPr>
+                            <m:t>lm</m:t>
+                          </m:r>
+                        </m:sub>
+                      </m:sSub>
+                      <m:r>
+                        <w:rPr>
+                          <w:rFonts w:ascii="Cambria Math" w:eastAsiaTheme="minorEastAsia" w:hAnsi="Cambria Math"/>
+                        </w:rPr>
+                        <m:t>+LH</m:t>
+                      </m:r>
+                    </m:e>
+                  </m:d>
+                </m:den>
+              </m:f>
+            </m:e>
+          </m:d>
+          <m:r>
+            <w:rPr>
+              <w:rFonts w:ascii="Cambria Math" w:eastAsiaTheme="minorEastAsia" w:hAnsi="Cambria Math"/>
+            </w:rPr>
+            <m:t>;∀l∈L,∀m∈M</m:t>
+          </m:r>
+        </m:oMath>
+      </m:oMathPara>
+    </w:p>
+    <w:p>
+      <w:pPr>
+        <w:rPr>
+          <w:rFonts w:eastAsiaTheme="minorEastAsia"/>
+        </w:rPr>
+      </w:pPr>
+    </w:p>
+    <w:p>
+      <w:pPr>
+        <w:rPr>
+          <w:rFonts w:eastAsiaTheme="minorEastAsia"/>
+        </w:rPr>
+      </w:pPr>
+    </w:p>
+    <w:p>
+      <w:pPr>
+        <w:rPr>
+          <w:rFonts w:eastAsiaTheme="minorEastAsia"/>
+        </w:rPr>
+      </w:pPr>
+      <m:oMathPara>
+        <m:oMath>
+          <m:nary>
+            <m:naryPr>
+              <m:chr m:val="∑"/>
+              <m:limLoc m:val="undOvr"/>
+              <m:supHide m:val="1"/>
+              <m:ctrlPr>
+                <w:rPr>
+                  <w:rFonts w:ascii="Cambria Math" w:eastAsiaTheme="minorEastAsia" w:hAnsi="Cambria Math"/>
+                  <w:i/>
+                </w:rPr>
+              </m:ctrlPr>
+            </m:naryPr>
+            <m:sub>
+              <m:r>
+                <w:rPr>
+                  <w:rFonts w:ascii="Cambria Math" w:eastAsiaTheme="minorEastAsia" w:hAnsi="Cambria Math"/>
+                </w:rPr>
+                <m:t>k∈K</m:t>
+              </m:r>
+            </m:sub>
+            <m:sup/>
+            <m:e>
+              <m:nary>
+                <m:naryPr>
+                  <m:chr m:val="∑"/>
+                  <m:limLoc m:val="undOvr"/>
+                  <m:supHide m:val="1"/>
+                  <m:ctrlPr>
+                    <w:rPr>
+                      <w:rFonts w:ascii="Cambria Math" w:eastAsiaTheme="minorEastAsia" w:hAnsi="Cambria Math"/>
+                      <w:i/>
+                    </w:rPr>
+                  </m:ctrlPr>
+                </m:naryPr>
+                <m:sub>
+                  <m:r>
+                    <w:rPr>
+                      <w:rFonts w:ascii="Cambria Math" w:eastAsiaTheme="minorEastAsia" w:hAnsi="Cambria Math"/>
+                    </w:rPr>
+                    <m:t>q∈Q</m:t>
+                  </m:r>
+                </m:sub>
+                <m:sup/>
+                <m:e>
+                  <m:sSubSup>
+                    <m:sSubSupPr>
+                      <m:ctrlPr>
+                        <w:rPr>
+                          <w:rFonts w:ascii="Cambria Math" w:hAnsi="Cambria Math"/>
+                          <w:i/>
+                        </w:rPr>
+                      </m:ctrlPr>
+                    </m:sSubSupPr>
+                    <m:e>
+                      <m:r>
+                        <w:rPr>
+                          <w:rFonts w:ascii="Cambria Math" w:hAnsi="Cambria Math"/>
+                        </w:rPr>
+                        <m:t>x</m:t>
+                      </m:r>
+                    </m:e>
+                    <m:sub>
+                      <m:r>
+                        <w:rPr>
+                          <w:rFonts w:ascii="Cambria Math" w:hAnsi="Cambria Math"/>
+                        </w:rPr>
+                        <m:t>jk</m:t>
+                      </m:r>
+                    </m:sub>
+                    <m:sup>
+                      <m:r>
+                        <w:rPr>
+                          <w:rFonts w:ascii="Cambria Math" w:hAnsi="Cambria Math"/>
+                        </w:rPr>
+                        <m:t>q</m:t>
+                      </m:r>
+                    </m:sup>
+                  </m:sSubSup>
+                </m:e>
+              </m:nary>
+            </m:e>
+          </m:nary>
+          <m:r>
+            <w:rPr>
+              <w:rFonts w:ascii="Cambria Math" w:eastAsiaTheme="minorEastAsia" w:hAnsi="Cambria Math"/>
+            </w:rPr>
+            <m:t>+</m:t>
+          </m:r>
+          <m:nary>
+            <m:naryPr>
+              <m:chr m:val="∑"/>
+              <m:limLoc m:val="undOvr"/>
+              <m:supHide m:val="1"/>
+              <m:ctrlPr>
+                <w:rPr>
+                  <w:rFonts w:ascii="Cambria Math" w:eastAsiaTheme="minorEastAsia" w:hAnsi="Cambria Math"/>
+                  <w:i/>
+                </w:rPr>
+              </m:ctrlPr>
+            </m:naryPr>
+            <m:sub>
+              <m:r>
+                <w:rPr>
+                  <w:rFonts w:ascii="Cambria Math" w:eastAsiaTheme="minorEastAsia" w:hAnsi="Cambria Math"/>
+                </w:rPr>
+                <m:t>l</m:t>
+              </m:r>
+              <m:r>
+                <w:rPr>
+                  <w:rFonts w:ascii="Cambria Math" w:eastAsiaTheme="minorEastAsia" w:hAnsi="Cambria Math"/>
+                </w:rPr>
+                <m:t>∈</m:t>
+              </m:r>
+              <m:r>
+                <w:rPr>
+                  <w:rFonts w:ascii="Cambria Math" w:eastAsiaTheme="minorEastAsia" w:hAnsi="Cambria Math"/>
+                </w:rPr>
+                <m:t>L</m:t>
+              </m:r>
+            </m:sub>
+            <m:sup/>
+            <m:e>
+              <m:nary>
+                <m:naryPr>
+                  <m:chr m:val="∑"/>
+                  <m:limLoc m:val="undOvr"/>
+                  <m:supHide m:val="1"/>
+                  <m:ctrlPr>
+                    <w:rPr>
+                      <w:rFonts w:ascii="Cambria Math" w:eastAsiaTheme="minorEastAsia" w:hAnsi="Cambria Math"/>
+                      <w:i/>
+                    </w:rPr>
+                  </m:ctrlPr>
+                </m:naryPr>
+                <m:sub>
+                  <m:r>
+                    <w:rPr>
+                      <w:rFonts w:ascii="Cambria Math" w:eastAsiaTheme="minorEastAsia" w:hAnsi="Cambria Math"/>
+                    </w:rPr>
+                    <m:t>q∈Q</m:t>
+                  </m:r>
+                </m:sub>
+                <m:sup/>
+                <m:e>
+                  <m:sSubSup>
+                    <m:sSubSupPr>
+                      <m:ctrlPr>
+                        <w:rPr>
+                          <w:rFonts w:ascii="Cambria Math" w:hAnsi="Cambria Math"/>
+                          <w:i/>
+                        </w:rPr>
+                      </m:ctrlPr>
+                    </m:sSubSupPr>
+                    <m:e>
+                      <m:r>
+                        <w:rPr>
+                          <w:rFonts w:ascii="Cambria Math" w:hAnsi="Cambria Math"/>
+                        </w:rPr>
+                        <m:t>x</m:t>
+                      </m:r>
+                    </m:e>
+                    <m:sub>
+                      <m:r>
+                        <w:rPr>
+                          <w:rFonts w:ascii="Cambria Math" w:hAnsi="Cambria Math"/>
+                        </w:rPr>
+                        <m:t>j</m:t>
+                      </m:r>
+                      <m:r>
+                        <w:rPr>
+                          <w:rFonts w:ascii="Cambria Math" w:hAnsi="Cambria Math"/>
+                        </w:rPr>
+                        <m:t>l</m:t>
+                      </m:r>
+                    </m:sub>
+                    <m:sup>
+                      <m:r>
+                        <w:rPr>
+                          <w:rFonts w:ascii="Cambria Math" w:hAnsi="Cambria Math"/>
+                        </w:rPr>
+                        <m:t>q</m:t>
+                      </m:r>
+                    </m:sup>
+                  </m:sSubSup>
+                </m:e>
+              </m:nary>
+            </m:e>
+          </m:nary>
+          <m:r>
+            <w:rPr>
+              <w:rFonts w:ascii="Cambria Math" w:eastAsiaTheme="minorEastAsia" w:hAnsi="Cambria Math"/>
+            </w:rPr>
+            <m:t>+</m:t>
+          </m:r>
+          <m:nary>
+            <m:naryPr>
+              <m:chr m:val="∑"/>
+              <m:limLoc m:val="undOvr"/>
+              <m:supHide m:val="1"/>
+              <m:ctrlPr>
+                <w:rPr>
+                  <w:rFonts w:ascii="Cambria Math" w:eastAsiaTheme="minorEastAsia" w:hAnsi="Cambria Math"/>
+                  <w:i/>
+                </w:rPr>
+              </m:ctrlPr>
+            </m:naryPr>
+            <m:sub>
+              <m:r>
+                <w:rPr>
+                  <w:rFonts w:ascii="Cambria Math" w:eastAsiaTheme="minorEastAsia" w:hAnsi="Cambria Math"/>
+                </w:rPr>
+                <m:t>m</m:t>
+              </m:r>
+              <m:r>
+                <w:rPr>
+                  <w:rFonts w:ascii="Cambria Math" w:eastAsiaTheme="minorEastAsia" w:hAnsi="Cambria Math"/>
+                </w:rPr>
+                <m:t>∈</m:t>
+              </m:r>
+              <m:r>
+                <w:rPr>
+                  <w:rFonts w:ascii="Cambria Math" w:eastAsiaTheme="minorEastAsia" w:hAnsi="Cambria Math"/>
+                </w:rPr>
+                <m:t>M</m:t>
+              </m:r>
+            </m:sub>
+            <m:sup/>
+            <m:e>
+              <m:nary>
+                <m:naryPr>
+                  <m:chr m:val="∑"/>
+                  <m:limLoc m:val="undOvr"/>
+                  <m:supHide m:val="1"/>
+                  <m:ctrlPr>
+                    <w:rPr>
+                      <w:rFonts w:ascii="Cambria Math" w:eastAsiaTheme="minorEastAsia" w:hAnsi="Cambria Math"/>
+                      <w:i/>
+                    </w:rPr>
+                  </m:ctrlPr>
+                </m:naryPr>
+                <m:sub>
+                  <m:r>
+                    <w:rPr>
+                      <w:rFonts w:ascii="Cambria Math" w:eastAsiaTheme="minorEastAsia" w:hAnsi="Cambria Math"/>
+                    </w:rPr>
+                    <m:t>q∈Q</m:t>
+                  </m:r>
+                </m:sub>
+                <m:sup/>
+                <m:e>
+                  <m:sSubSup>
+                    <m:sSubSupPr>
+                      <m:ctrlPr>
+                        <w:rPr>
+                          <w:rFonts w:ascii="Cambria Math" w:hAnsi="Cambria Math"/>
+                          <w:i/>
+                        </w:rPr>
+                      </m:ctrlPr>
+                    </m:sSubSupPr>
+                    <m:e>
+                      <m:r>
+                        <w:rPr>
+                          <w:rFonts w:ascii="Cambria Math" w:hAnsi="Cambria Math"/>
+                        </w:rPr>
+                        <m:t>x</m:t>
+                      </m:r>
+                    </m:e>
+                    <m:sub>
+                      <m:r>
+                        <w:rPr>
+                          <w:rFonts w:ascii="Cambria Math" w:hAnsi="Cambria Math"/>
+                        </w:rPr>
+                        <m:t>jm</m:t>
+                      </m:r>
+                    </m:sub>
+                    <m:sup>
+                      <m:r>
+                        <w:rPr>
+                          <w:rFonts w:ascii="Cambria Math" w:hAnsi="Cambria Math"/>
+                        </w:rPr>
+                        <m:t>q</m:t>
+                      </m:r>
+                    </m:sup>
+                  </m:sSubSup>
+                </m:e>
+              </m:nary>
+            </m:e>
+          </m:nary>
+          <m:r>
+            <w:rPr>
+              <w:rFonts w:ascii="Cambria Math" w:eastAsiaTheme="minorEastAsia" w:hAnsi="Cambria Math"/>
+            </w:rPr>
+            <m:t>≤</m:t>
+          </m:r>
+          <m:r>
+            <w:rPr>
+              <w:rFonts w:ascii="Cambria Math" w:eastAsiaTheme="minorEastAsia" w:hAnsi="Cambria Math"/>
+            </w:rPr>
+            <m:t>M</m:t>
+          </m:r>
+          <m:sSub>
+            <m:sSubPr>
+              <m:ctrlPr>
+                <w:rPr>
+                  <w:rFonts w:ascii="Cambria Math" w:eastAsiaTheme="minorEastAsia" w:hAnsi="Cambria Math"/>
+                  <w:i/>
+                </w:rPr>
+              </m:ctrlPr>
+            </m:sSubPr>
+            <m:e>
+              <m:r>
+                <w:rPr>
+                  <w:rFonts w:ascii="Cambria Math" w:eastAsiaTheme="minorEastAsia" w:hAnsi="Cambria Math"/>
+                </w:rPr>
+                <m:t>Y</m:t>
+              </m:r>
+            </m:e>
+            <m:sub>
+              <m:r>
+                <w:rPr>
+                  <w:rFonts w:ascii="Cambria Math" w:eastAsiaTheme="minorEastAsia" w:hAnsi="Cambria Math"/>
+                </w:rPr>
+                <m:t>j</m:t>
+              </m:r>
+            </m:sub>
+          </m:sSub>
+          <m:r>
+            <w:rPr>
+              <w:rFonts w:ascii="Cambria Math" w:eastAsiaTheme="minorEastAsia" w:hAnsi="Cambria Math"/>
+            </w:rPr>
+            <m:t>;∀j∈J</m:t>
+          </m:r>
+        </m:oMath>
+      </m:oMathPara>
+    </w:p>
+    <w:p>
+      <w:pPr>
+        <w:rPr>
+          <w:rFonts w:eastAsiaTheme="minorEastAsia"/>
+        </w:rPr>
+      </w:pPr>
+      <m:oMathPara>
+        <m:oMath>
+          <m:nary>
+            <m:naryPr>
+              <m:chr m:val="∑"/>
+              <m:limLoc m:val="undOvr"/>
+              <m:supHide m:val="1"/>
+              <m:ctrlPr>
+                <w:rPr>
+                  <w:rFonts w:ascii="Cambria Math" w:eastAsiaTheme="minorEastAsia" w:hAnsi="Cambria Math"/>
+                  <w:i/>
+                </w:rPr>
+              </m:ctrlPr>
+            </m:naryPr>
+            <m:sub>
+              <m:r>
+                <w:rPr>
+                  <w:rFonts w:ascii="Cambria Math" w:eastAsiaTheme="minorEastAsia" w:hAnsi="Cambria Math"/>
+                </w:rPr>
+                <m:t>k∈K</m:t>
+              </m:r>
+            </m:sub>
+            <m:sup/>
+            <m:e>
+              <m:nary>
+                <m:naryPr>
+                  <m:chr m:val="∑"/>
+                  <m:limLoc m:val="undOvr"/>
+                  <m:supHide m:val="1"/>
+                  <m:ctrlPr>
+                    <w:rPr>
+                      <w:rFonts w:ascii="Cambria Math" w:eastAsiaTheme="minorEastAsia" w:hAnsi="Cambria Math"/>
+                      <w:i/>
+                    </w:rPr>
+                  </m:ctrlPr>
+                </m:naryPr>
+                <m:sub>
+                  <m:r>
+                    <w:rPr>
+                      <w:rFonts w:ascii="Cambria Math" w:eastAsiaTheme="minorEastAsia" w:hAnsi="Cambria Math"/>
+                    </w:rPr>
+                    <m:t>q∈Q</m:t>
+                  </m:r>
+                </m:sub>
+                <m:sup/>
+                <m:e>
+                  <m:sSubSup>
+                    <m:sSubSupPr>
+                      <m:ctrlPr>
+                        <w:rPr>
+                          <w:rFonts w:ascii="Cambria Math" w:hAnsi="Cambria Math"/>
+                          <w:i/>
+                        </w:rPr>
+                      </m:ctrlPr>
+                    </m:sSubSupPr>
+                    <m:e>
+                      <m:r>
+                        <w:rPr>
+                          <w:rFonts w:ascii="Cambria Math" w:hAnsi="Cambria Math"/>
+                        </w:rPr>
+                        <m:t>x</m:t>
+                      </m:r>
+                    </m:e>
+                    <m:sub>
+                      <m:r>
+                        <w:rPr>
+                          <w:rFonts w:ascii="Cambria Math" w:hAnsi="Cambria Math"/>
+                        </w:rPr>
+                        <m:t>kl</m:t>
+                      </m:r>
+                    </m:sub>
+                    <m:sup>
+                      <m:r>
+                        <w:rPr>
+                          <w:rFonts w:ascii="Cambria Math" w:hAnsi="Cambria Math"/>
+                        </w:rPr>
+                        <m:t>q</m:t>
+                      </m:r>
+                    </m:sup>
+                  </m:sSubSup>
+                </m:e>
+              </m:nary>
+            </m:e>
+          </m:nary>
+          <m:r>
+            <w:rPr>
+              <w:rFonts w:ascii="Cambria Math" w:eastAsiaTheme="minorEastAsia" w:hAnsi="Cambria Math"/>
+            </w:rPr>
+            <m:t>+</m:t>
+          </m:r>
+          <m:nary>
+            <m:naryPr>
+              <m:chr m:val="∑"/>
+              <m:limLoc m:val="undOvr"/>
+              <m:supHide m:val="1"/>
+              <m:ctrlPr>
+                <w:rPr>
+                  <w:rFonts w:ascii="Cambria Math" w:eastAsiaTheme="minorEastAsia" w:hAnsi="Cambria Math"/>
+                  <w:i/>
+                </w:rPr>
+              </m:ctrlPr>
+            </m:naryPr>
+            <m:sub>
+              <m:r>
+                <w:rPr>
+                  <w:rFonts w:ascii="Cambria Math" w:eastAsiaTheme="minorEastAsia" w:hAnsi="Cambria Math"/>
+                </w:rPr>
+                <m:t>k∈K</m:t>
+              </m:r>
+            </m:sub>
+            <m:sup/>
+            <m:e>
+              <m:nary>
+                <m:naryPr>
+                  <m:chr m:val="∑"/>
+                  <m:limLoc m:val="undOvr"/>
+                  <m:supHide m:val="1"/>
+                  <m:ctrlPr>
+                    <w:rPr>
+                      <w:rFonts w:ascii="Cambria Math" w:eastAsiaTheme="minorEastAsia" w:hAnsi="Cambria Math"/>
+                      <w:i/>
+                    </w:rPr>
+                  </m:ctrlPr>
+                </m:naryPr>
+                <m:sub>
+                  <m:r>
+                    <w:rPr>
+                      <w:rFonts w:ascii="Cambria Math" w:eastAsiaTheme="minorEastAsia" w:hAnsi="Cambria Math"/>
+                    </w:rPr>
+                    <m:t>m</m:t>
+                  </m:r>
+                  <m:r>
+                    <w:rPr>
+                      <w:rFonts w:ascii="Cambria Math" w:eastAsiaTheme="minorEastAsia" w:hAnsi="Cambria Math"/>
+                    </w:rPr>
+                    <m:t>∈</m:t>
+                  </m:r>
+                  <m:r>
+                    <w:rPr>
+                      <w:rFonts w:ascii="Cambria Math" w:eastAsiaTheme="minorEastAsia" w:hAnsi="Cambria Math"/>
+                    </w:rPr>
+                    <m:t>M</m:t>
+                  </m:r>
+                </m:sub>
+                <m:sup/>
+                <m:e>
+                  <m:sSubSup>
+                    <m:sSubSupPr>
+                      <m:ctrlPr>
+                        <w:rPr>
+                          <w:rFonts w:ascii="Cambria Math" w:hAnsi="Cambria Math"/>
+                          <w:i/>
+                        </w:rPr>
+                      </m:ctrlPr>
+                    </m:sSubSupPr>
+                    <m:e>
+                      <m:r>
+                        <w:rPr>
+                          <w:rFonts w:ascii="Cambria Math" w:hAnsi="Cambria Math"/>
+                        </w:rPr>
+                        <m:t>x</m:t>
+                      </m:r>
+                    </m:e>
+                    <m:sub>
+                      <m:r>
+                        <w:rPr>
+                          <w:rFonts w:ascii="Cambria Math" w:hAnsi="Cambria Math"/>
+                        </w:rPr>
+                        <m:t>km</m:t>
+                      </m:r>
+                    </m:sub>
+                    <m:sup>
+                      <m:r>
+                        <w:rPr>
+                          <w:rFonts w:ascii="Cambria Math" w:hAnsi="Cambria Math"/>
+                        </w:rPr>
+                        <m:t>q</m:t>
+                      </m:r>
+                    </m:sup>
+                  </m:sSubSup>
+                </m:e>
+              </m:nary>
+            </m:e>
+          </m:nary>
+          <m:r>
+            <w:rPr>
+              <w:rFonts w:ascii="Cambria Math" w:eastAsiaTheme="minorEastAsia" w:hAnsi="Cambria Math"/>
+            </w:rPr>
+            <m:t>≤</m:t>
+          </m:r>
+          <m:r>
+            <w:rPr>
+              <w:rFonts w:ascii="Cambria Math" w:eastAsiaTheme="minorEastAsia" w:hAnsi="Cambria Math"/>
+            </w:rPr>
+            <m:t>M</m:t>
+          </m:r>
+          <m:sSub>
+            <m:sSubPr>
+              <m:ctrlPr>
+                <w:rPr>
+                  <w:rFonts w:ascii="Cambria Math" w:eastAsiaTheme="minorEastAsia" w:hAnsi="Cambria Math"/>
+                  <w:i/>
+                </w:rPr>
+              </m:ctrlPr>
+            </m:sSubPr>
+            <m:e>
+              <m:r>
+                <w:rPr>
+                  <w:rFonts w:ascii="Cambria Math" w:eastAsiaTheme="minorEastAsia" w:hAnsi="Cambria Math"/>
+                </w:rPr>
+                <m:t>Y</m:t>
+              </m:r>
+            </m:e>
+            <m:sub>
+              <m:r>
+                <w:rPr>
+                  <w:rFonts w:ascii="Cambria Math" w:eastAsiaTheme="minorEastAsia" w:hAnsi="Cambria Math"/>
+                </w:rPr>
+                <m:t>k</m:t>
+              </m:r>
+            </m:sub>
+          </m:sSub>
+          <m:r>
+            <w:rPr>
+              <w:rFonts w:ascii="Cambria Math" w:eastAsiaTheme="minorEastAsia" w:hAnsi="Cambria Math"/>
+            </w:rPr>
+            <m:t>;∀k∈K</m:t>
+          </m:r>
+        </m:oMath>
+      </m:oMathPara>
+    </w:p>
+    <w:p>
+      <w:pPr>
+        <w:rPr>
+          <w:rFonts w:eastAsiaTheme="minorEastAsia"/>
+        </w:rPr>
+      </w:pPr>
+      <m:oMathPara>
+        <m:oMath>
+          <m:nary>
+            <m:naryPr>
+              <m:chr m:val="∑"/>
+              <m:limLoc m:val="undOvr"/>
+              <m:supHide m:val="1"/>
+              <m:ctrlPr>
+                <w:rPr>
+                  <w:rFonts w:ascii="Cambria Math" w:eastAsiaTheme="minorEastAsia" w:hAnsi="Cambria Math"/>
+                  <w:i/>
+                </w:rPr>
+              </m:ctrlPr>
+            </m:naryPr>
+            <m:sub>
+              <m:r>
+                <w:rPr>
+                  <w:rFonts w:ascii="Cambria Math" w:eastAsiaTheme="minorEastAsia" w:hAnsi="Cambria Math"/>
+                </w:rPr>
+                <m:t>m</m:t>
+              </m:r>
+              <m:r>
+                <w:rPr>
+                  <w:rFonts w:ascii="Cambria Math" w:eastAsiaTheme="minorEastAsia" w:hAnsi="Cambria Math"/>
+                </w:rPr>
+                <m:t>∈</m:t>
+              </m:r>
+              <m:r>
+                <w:rPr>
+                  <w:rFonts w:ascii="Cambria Math" w:eastAsiaTheme="minorEastAsia" w:hAnsi="Cambria Math"/>
+                </w:rPr>
+                <m:t>M</m:t>
+              </m:r>
+            </m:sub>
+            <m:sup/>
+            <m:e>
+              <m:nary>
+                <m:naryPr>
+                  <m:chr m:val="∑"/>
+                  <m:limLoc m:val="undOvr"/>
+                  <m:supHide m:val="1"/>
+                  <m:ctrlPr>
+                    <w:rPr>
+                      <w:rFonts w:ascii="Cambria Math" w:eastAsiaTheme="minorEastAsia" w:hAnsi="Cambria Math"/>
+                      <w:i/>
+                    </w:rPr>
+                  </m:ctrlPr>
+                </m:naryPr>
+                <m:sub>
+                  <m:r>
+                    <w:rPr>
+                      <w:rFonts w:ascii="Cambria Math" w:eastAsiaTheme="minorEastAsia" w:hAnsi="Cambria Math"/>
+                    </w:rPr>
+                    <m:t>q∈Q</m:t>
+                  </m:r>
+                </m:sub>
+                <m:sup/>
+                <m:e>
+                  <m:sSubSup>
+                    <m:sSubSupPr>
+                      <m:ctrlPr>
+                        <w:rPr>
+                          <w:rFonts w:ascii="Cambria Math" w:hAnsi="Cambria Math"/>
+                          <w:i/>
+                        </w:rPr>
+                      </m:ctrlPr>
+                    </m:sSubSupPr>
+                    <m:e>
+                      <m:r>
+                        <w:rPr>
+                          <w:rFonts w:ascii="Cambria Math" w:hAnsi="Cambria Math"/>
+                        </w:rPr>
+                        <m:t>x</m:t>
+                      </m:r>
+                    </m:e>
+                    <m:sub>
+                      <m:r>
+                        <w:rPr>
+                          <w:rFonts w:ascii="Cambria Math" w:hAnsi="Cambria Math"/>
+                        </w:rPr>
+                        <m:t>lm</m:t>
+                      </m:r>
+                    </m:sub>
+                    <m:sup>
+                      <m:r>
+                        <w:rPr>
+                          <w:rFonts w:ascii="Cambria Math" w:hAnsi="Cambria Math"/>
+                        </w:rPr>
+                        <m:t>q</m:t>
+                      </m:r>
+                    </m:sup>
+                  </m:sSubSup>
+                </m:e>
+              </m:nary>
+            </m:e>
+          </m:nary>
+          <m:r>
+            <w:rPr>
+              <w:rFonts w:ascii="Cambria Math" w:eastAsiaTheme="minorEastAsia" w:hAnsi="Cambria Math"/>
+            </w:rPr>
+            <m:t>≤</m:t>
+          </m:r>
+          <m:r>
+            <w:rPr>
+              <w:rFonts w:ascii="Cambria Math" w:eastAsiaTheme="minorEastAsia" w:hAnsi="Cambria Math"/>
+            </w:rPr>
+            <m:t>M</m:t>
+          </m:r>
+          <m:sSub>
+            <m:sSubPr>
+              <m:ctrlPr>
+                <w:rPr>
+                  <w:rFonts w:ascii="Cambria Math" w:eastAsiaTheme="minorEastAsia" w:hAnsi="Cambria Math"/>
+                  <w:i/>
+                </w:rPr>
+              </m:ctrlPr>
+            </m:sSubPr>
+            <m:e>
+              <m:r>
+                <w:rPr>
+                  <w:rFonts w:ascii="Cambria Math" w:eastAsiaTheme="minorEastAsia" w:hAnsi="Cambria Math"/>
+                </w:rPr>
+                <m:t>Y</m:t>
+              </m:r>
+            </m:e>
+            <m:sub>
+              <m:r>
+                <w:rPr>
+                  <w:rFonts w:ascii="Cambria Math" w:eastAsiaTheme="minorEastAsia" w:hAnsi="Cambria Math"/>
+                </w:rPr>
+                <m:t>l</m:t>
+              </m:r>
+            </m:sub>
+          </m:sSub>
+          <m:r>
+            <w:rPr>
+              <w:rFonts w:ascii="Cambria Math" w:eastAsiaTheme="minorEastAsia" w:hAnsi="Cambria Math"/>
+            </w:rPr>
+            <m:t>;∀</m:t>
+          </m:r>
+          <m:r>
+            <w:rPr>
+              <w:rFonts w:ascii="Cambria Math" w:eastAsiaTheme="minorEastAsia" w:hAnsi="Cambria Math"/>
+            </w:rPr>
+            <m:t>l∈L</m:t>
+          </m:r>
+        </m:oMath>
+      </m:oMathPara>
+    </w:p>
+    <w:p>
+      <w:pPr>
+        <w:rPr>
+          <w:rFonts w:eastAsiaTheme="minorEastAsia"/>
+        </w:rPr>
+      </w:pPr>
+    </w:p>
+    <w:p>
+      <w:pPr>
+        <w:rPr>
+          <w:rFonts w:eastAsiaTheme="minorEastAsia"/>
+        </w:rPr>
+      </w:pPr>
+    </w:p>
+    <w:p>
+      <w:pPr>
+        <w:rPr>
+          <w:rFonts w:eastAsiaTheme="minorEastAsia"/>
+        </w:rPr>
+      </w:pPr>
     </w:p>
     <w:sectPr>
       <w:pgSz w:w="12240" w:h="15840"/>
@@ -428,8 +3371,104 @@
 </w:document>
 </file>
 
+<file path=word/comments.xml><?xml version="1.0" encoding="utf-8"?>
+<w:comments xmlns:wpc="http://schemas.microsoft.com/office/word/2010/wordprocessingCanvas" xmlns:cx="http://schemas.microsoft.com/office/drawing/2014/chartex" xmlns:cx1="http://schemas.microsoft.com/office/drawing/2015/9/8/chartex" xmlns:cx2="http://schemas.microsoft.com/office/drawing/2015/10/21/chartex" xmlns:cx3="http://schemas.microsoft.com/office/drawing/2016/5/9/chartex" xmlns:cx4="http://schemas.microsoft.com/office/drawing/2016/5/10/chartex" xmlns:cx5="http://schemas.microsoft.com/office/drawing/2016/5/11/chartex" xmlns:cx6="http://schemas.microsoft.com/office/drawing/2016/5/12/chartex" xmlns:cx7="http://schemas.microsoft.com/office/drawing/2016/5/13/chartex" xmlns:cx8="http://schemas.microsoft.com/office/drawing/2016/5/14/chartex" xmlns:mc="http://schemas.openxmlformats.org/markup-compatibility/2006" xmlns:aink="http://schemas.microsoft.com/office/drawing/2016/ink" xmlns:am3d="http://schemas.microsoft.com/office/drawing/2017/model3d" xmlns:o="urn:schemas-microsoft-com:office:office" xmlns:oel="http://schemas.microsoft.com/office/2019/extlst" xmlns:r="http://schemas.openxmlformats.org/officeDocument/2006/relationships" xmlns:m="http://schemas.openxmlformats.org/officeDocument/2006/math" xmlns:v="urn:schemas-microsoft-com:vml" xmlns:wp14="http://schemas.microsoft.com/office/word/2010/wordprocessingDrawing" xmlns:wp="http://schemas.openxmlformats.org/drawingml/2006/wordprocessingDrawing" xmlns:w10="urn:schemas-microsoft-com:office:word" xmlns:w="http://schemas.openxmlformats.org/wordprocessingml/2006/main" xmlns:w14="http://schemas.microsoft.com/office/word/2010/wordml" xmlns:w15="http://schemas.microsoft.com/office/word/2012/wordml" xmlns:w16cex="http://schemas.microsoft.com/office/word/2018/wordml/cex" xmlns:w16cid="http://schemas.microsoft.com/office/word/2016/wordml/cid" xmlns:w16="http://schemas.microsoft.com/office/word/2018/wordml" xmlns:w16sdtdh="http://schemas.microsoft.com/office/word/2020/wordml/sdtdatahash" xmlns:w16se="http://schemas.microsoft.com/office/word/2015/wordml/symex" xmlns:wpg="http://schemas.microsoft.com/office/word/2010/wordprocessingGroup" xmlns:wpi="http://schemas.microsoft.com/office/word/2010/wordprocessingInk" xmlns:wne="http://schemas.microsoft.com/office/word/2006/wordml" xmlns:wps="http://schemas.microsoft.com/office/word/2010/wordprocessingShape" mc:Ignorable="w14 w15 w16se w16cid w16 w16cex w16sdtdh wp14">
+  <w:comment w:id="0" w:author="Andrew" w:date="2023-03-02T00:40:00Z" w:initials="A">
+    <w:p>
+      <w:pPr>
+        <w:pStyle w:val="CommentText"/>
+      </w:pPr>
+      <w:r>
+        <w:rPr>
+          <w:rStyle w:val="CommentReference"/>
+        </w:rPr>
+        <w:annotationRef/>
+      </w:r>
+      <w:r>
+        <w:t>T&amp;W Cost</w:t>
+      </w:r>
+    </w:p>
+  </w:comment>
+  <w:comment w:id="1" w:author="Andrew" w:date="2023-03-02T00:40:00Z" w:initials="A">
+    <w:p>
+      <w:pPr>
+        <w:pStyle w:val="CommentText"/>
+      </w:pPr>
+      <w:r>
+        <w:rPr>
+          <w:rStyle w:val="CommentReference"/>
+        </w:rPr>
+        <w:annotationRef/>
+      </w:r>
+      <w:r>
+        <w:t>Rent Direct DC</w:t>
+      </w:r>
+    </w:p>
+  </w:comment>
+  <w:comment w:id="2" w:author="Andrew" w:date="2023-03-02T00:42:00Z" w:initials="A">
+    <w:p>
+      <w:pPr>
+        <w:pStyle w:val="CommentText"/>
+      </w:pPr>
+      <w:r>
+        <w:rPr>
+          <w:rStyle w:val="CommentReference"/>
+        </w:rPr>
+        <w:annotationRef/>
+      </w:r>
+      <w:r>
+        <w:t>Vehicle from Direct DC to Indirect DC</w:t>
+      </w:r>
+    </w:p>
+  </w:comment>
+  <w:comment w:id="3" w:author="Andrew" w:date="2023-03-02T00:41:00Z" w:initials="A">
+    <w:p>
+      <w:pPr>
+        <w:pStyle w:val="CommentText"/>
+      </w:pPr>
+      <w:r>
+        <w:rPr>
+          <w:rStyle w:val="CommentReference"/>
+        </w:rPr>
+        <w:annotationRef/>
+      </w:r>
+      <w:r>
+        <w:t>Rental Indirect DC</w:t>
+      </w:r>
+    </w:p>
+  </w:comment>
+</w:comments>
+</file>
+
+<file path=word/commentsExtended.xml><?xml version="1.0" encoding="utf-8"?>
+<w15:commentsEx xmlns:wpc="http://schemas.microsoft.com/office/word/2010/wordprocessingCanvas" xmlns:cx="http://schemas.microsoft.com/office/drawing/2014/chartex" xmlns:cx1="http://schemas.microsoft.com/office/drawing/2015/9/8/chartex" xmlns:cx2="http://schemas.microsoft.com/office/drawing/2015/10/21/chartex" xmlns:cx3="http://schemas.microsoft.com/office/drawing/2016/5/9/chartex" xmlns:cx4="http://schemas.microsoft.com/office/drawing/2016/5/10/chartex" xmlns:cx5="http://schemas.microsoft.com/office/drawing/2016/5/11/chartex" xmlns:cx6="http://schemas.microsoft.com/office/drawing/2016/5/12/chartex" xmlns:cx7="http://schemas.microsoft.com/office/drawing/2016/5/13/chartex" xmlns:cx8="http://schemas.microsoft.com/office/drawing/2016/5/14/chartex" xmlns:mc="http://schemas.openxmlformats.org/markup-compatibility/2006" xmlns:aink="http://schemas.microsoft.com/office/drawing/2016/ink" xmlns:am3d="http://schemas.microsoft.com/office/drawing/2017/model3d" xmlns:o="urn:schemas-microsoft-com:office:office" xmlns:oel="http://schemas.microsoft.com/office/2019/extlst" xmlns:r="http://schemas.openxmlformats.org/officeDocument/2006/relationships" xmlns:m="http://schemas.openxmlformats.org/officeDocument/2006/math" xmlns:v="urn:schemas-microsoft-com:vml" xmlns:wp14="http://schemas.microsoft.com/office/word/2010/wordprocessingDrawing" xmlns:wp="http://schemas.openxmlformats.org/drawingml/2006/wordprocessingDrawing" xmlns:w10="urn:schemas-microsoft-com:office:word" xmlns:w="http://schemas.openxmlformats.org/wordprocessingml/2006/main" xmlns:w14="http://schemas.microsoft.com/office/word/2010/wordml" xmlns:w15="http://schemas.microsoft.com/office/word/2012/wordml" xmlns:w16cex="http://schemas.microsoft.com/office/word/2018/wordml/cex" xmlns:w16cid="http://schemas.microsoft.com/office/word/2016/wordml/cid" xmlns:w16="http://schemas.microsoft.com/office/word/2018/wordml" xmlns:w16sdtdh="http://schemas.microsoft.com/office/word/2020/wordml/sdtdatahash" xmlns:w16se="http://schemas.microsoft.com/office/word/2015/wordml/symex" xmlns:wpg="http://schemas.microsoft.com/office/word/2010/wordprocessingGroup" xmlns:wpi="http://schemas.microsoft.com/office/word/2010/wordprocessingInk" xmlns:wne="http://schemas.microsoft.com/office/word/2006/wordml" xmlns:wps="http://schemas.microsoft.com/office/word/2010/wordprocessingShape" mc:Ignorable="w14 w15 w16se w16cid w16 w16cex w16sdtdh wp14">
+  <w15:commentEx w15:paraId="035172F8" w15:done="0"/>
+  <w15:commentEx w15:paraId="5CC074DA" w15:done="0"/>
+  <w15:commentEx w15:paraId="3C42A342" w15:done="0"/>
+  <w15:commentEx w15:paraId="47BD0395" w15:done="0"/>
+</w15:commentsEx>
+</file>
+
+<file path=word/commentsExtensible.xml><?xml version="1.0" encoding="utf-8"?>
+<w16cex:commentsExtensible xmlns:wpc="http://schemas.microsoft.com/office/word/2010/wordprocessingCanvas" xmlns:cx="http://schemas.microsoft.com/office/drawing/2014/chartex" xmlns:cx1="http://schemas.microsoft.com/office/drawing/2015/9/8/chartex" xmlns:cx2="http://schemas.microsoft.com/office/drawing/2015/10/21/chartex" xmlns:cx3="http://schemas.microsoft.com/office/drawing/2016/5/9/chartex" xmlns:cx4="http://schemas.microsoft.com/office/drawing/2016/5/10/chartex" xmlns:cx5="http://schemas.microsoft.com/office/drawing/2016/5/11/chartex" xmlns:cx6="http://schemas.microsoft.com/office/drawing/2016/5/12/chartex" xmlns:cx7="http://schemas.microsoft.com/office/drawing/2016/5/13/chartex" xmlns:cx8="http://schemas.microsoft.com/office/drawing/2016/5/14/chartex" xmlns:mc="http://schemas.openxmlformats.org/markup-compatibility/2006" xmlns:aink="http://schemas.microsoft.com/office/drawing/2016/ink" xmlns:am3d="http://schemas.microsoft.com/office/drawing/2017/model3d" xmlns:o="urn:schemas-microsoft-com:office:office" xmlns:oel="http://schemas.microsoft.com/office/2019/extlst" xmlns:r="http://schemas.openxmlformats.org/officeDocument/2006/relationships" xmlns:m="http://schemas.openxmlformats.org/officeDocument/2006/math" xmlns:v="urn:schemas-microsoft-com:vml" xmlns:wp14="http://schemas.microsoft.com/office/word/2010/wordprocessingDrawing" xmlns:wp="http://schemas.openxmlformats.org/drawingml/2006/wordprocessingDrawing" xmlns:w10="urn:schemas-microsoft-com:office:word" xmlns:w="http://schemas.openxmlformats.org/wordprocessingml/2006/main" xmlns:w14="http://schemas.microsoft.com/office/word/2010/wordml" xmlns:w15="http://schemas.microsoft.com/office/word/2012/wordml" xmlns:w16cex="http://schemas.microsoft.com/office/word/2018/wordml/cex" xmlns:w16cid="http://schemas.microsoft.com/office/word/2016/wordml/cid" xmlns:w16="http://schemas.microsoft.com/office/word/2018/wordml" xmlns:w16sdtdh="http://schemas.microsoft.com/office/word/2020/wordml/sdtdatahash" xmlns:w16se="http://schemas.microsoft.com/office/word/2015/wordml/symex" xmlns:wpg="http://schemas.microsoft.com/office/word/2010/wordprocessingGroup" xmlns:wpi="http://schemas.microsoft.com/office/word/2010/wordprocessingInk" xmlns:wne="http://schemas.microsoft.com/office/word/2006/wordml" xmlns:wps="http://schemas.microsoft.com/office/word/2010/wordprocessingShape" mc:Ignorable="w14 w15 w16se w16cid w16 w16cex w16sdtdh wp14">
+  <w16cex:commentExtensible w16cex:durableId="27AA6F14" w16cex:dateUtc="2023-03-01T17:40:00Z"/>
+  <w16cex:commentExtensible w16cex:durableId="27AA6F0B" w16cex:dateUtc="2023-03-01T17:40:00Z"/>
+  <w16cex:commentExtensible w16cex:durableId="27AA6F77" w16cex:dateUtc="2023-03-01T17:42:00Z"/>
+  <w16cex:commentExtensible w16cex:durableId="27AA6F2C" w16cex:dateUtc="2023-03-01T17:41:00Z"/>
+</w16cex:commentsExtensible>
+</file>
+
+<file path=word/commentsIds.xml><?xml version="1.0" encoding="utf-8"?>
+<w16cid:commentsIds xmlns:wpc="http://schemas.microsoft.com/office/word/2010/wordprocessingCanvas" xmlns:cx="http://schemas.microsoft.com/office/drawing/2014/chartex" xmlns:cx1="http://schemas.microsoft.com/office/drawing/2015/9/8/chartex" xmlns:cx2="http://schemas.microsoft.com/office/drawing/2015/10/21/chartex" xmlns:cx3="http://schemas.microsoft.com/office/drawing/2016/5/9/chartex" xmlns:cx4="http://schemas.microsoft.com/office/drawing/2016/5/10/chartex" xmlns:cx5="http://schemas.microsoft.com/office/drawing/2016/5/11/chartex" xmlns:cx6="http://schemas.microsoft.com/office/drawing/2016/5/12/chartex" xmlns:cx7="http://schemas.microsoft.com/office/drawing/2016/5/13/chartex" xmlns:cx8="http://schemas.microsoft.com/office/drawing/2016/5/14/chartex" xmlns:mc="http://schemas.openxmlformats.org/markup-compatibility/2006" xmlns:aink="http://schemas.microsoft.com/office/drawing/2016/ink" xmlns:am3d="http://schemas.microsoft.com/office/drawing/2017/model3d" xmlns:o="urn:schemas-microsoft-com:office:office" xmlns:oel="http://schemas.microsoft.com/office/2019/extlst" xmlns:r="http://schemas.openxmlformats.org/officeDocument/2006/relationships" xmlns:m="http://schemas.openxmlformats.org/officeDocument/2006/math" xmlns:v="urn:schemas-microsoft-com:vml" xmlns:wp14="http://schemas.microsoft.com/office/word/2010/wordprocessingDrawing" xmlns:wp="http://schemas.openxmlformats.org/drawingml/2006/wordprocessingDrawing" xmlns:w10="urn:schemas-microsoft-com:office:word" xmlns:w="http://schemas.openxmlformats.org/wordprocessingml/2006/main" xmlns:w14="http://schemas.microsoft.com/office/word/2010/wordml" xmlns:w15="http://schemas.microsoft.com/office/word/2012/wordml" xmlns:w16cex="http://schemas.microsoft.com/office/word/2018/wordml/cex" xmlns:w16cid="http://schemas.microsoft.com/office/word/2016/wordml/cid" xmlns:w16="http://schemas.microsoft.com/office/word/2018/wordml" xmlns:w16sdtdh="http://schemas.microsoft.com/office/word/2020/wordml/sdtdatahash" xmlns:w16se="http://schemas.microsoft.com/office/word/2015/wordml/symex" xmlns:wpg="http://schemas.microsoft.com/office/word/2010/wordprocessingGroup" xmlns:wpi="http://schemas.microsoft.com/office/word/2010/wordprocessingInk" xmlns:wne="http://schemas.microsoft.com/office/word/2006/wordml" xmlns:wps="http://schemas.microsoft.com/office/word/2010/wordprocessingShape" mc:Ignorable="w14 w15 w16se w16cid w16 w16cex w16sdtdh wp14">
+  <w16cid:commentId w16cid:paraId="035172F8" w16cid:durableId="27AA6F14"/>
+  <w16cid:commentId w16cid:paraId="5CC074DA" w16cid:durableId="27AA6F0B"/>
+  <w16cid:commentId w16cid:paraId="3C42A342" w16cid:durableId="27AA6F77"/>
+  <w16cid:commentId w16cid:paraId="47BD0395" w16cid:durableId="27AA6F2C"/>
+</w16cid:commentsIds>
+</file>
+
 <file path=word/numbering.xml><?xml version="1.0" encoding="utf-8"?>
-<w:numbering xmlns:wpc="http://schemas.microsoft.com/office/word/2010/wordprocessingCanvas" xmlns:cx="http://schemas.microsoft.com/office/drawing/2014/chartex" xmlns:cx1="http://schemas.microsoft.com/office/drawing/2015/9/8/chartex" xmlns:cx2="http://schemas.microsoft.com/office/drawing/2015/10/21/chartex" xmlns:cx3="http://schemas.microsoft.com/office/drawing/2016/5/9/chartex" xmlns:cx4="http://schemas.microsoft.com/office/drawing/2016/5/10/chartex" xmlns:cx5="http://schemas.microsoft.com/office/drawing/2016/5/11/chartex" xmlns:cx6="http://schemas.microsoft.com/office/drawing/2016/5/12/chartex" xmlns:cx7="http://schemas.microsoft.com/office/drawing/2016/5/13/chartex" xmlns:cx8="http://schemas.microsoft.com/office/drawing/2016/5/14/chartex" xmlns:mc="http://schemas.openxmlformats.org/markup-compatibility/2006" xmlns:aink="http://schemas.microsoft.com/office/drawing/2016/ink" xmlns:am3d="http://schemas.microsoft.com/office/drawing/2017/model3d" xmlns:o="urn:schemas-microsoft-com:office:office" xmlns:r="http://schemas.openxmlformats.org/officeDocument/2006/relationships" xmlns:m="http://schemas.openxmlformats.org/officeDocument/2006/math" xmlns:v="urn:schemas-microsoft-com:vml" xmlns:wp14="http://schemas.microsoft.com/office/word/2010/wordprocessingDrawing" xmlns:wp="http://schemas.openxmlformats.org/drawingml/2006/wordprocessingDrawing" xmlns:w10="urn:schemas-microsoft-com:office:word" xmlns:w="http://schemas.openxmlformats.org/wordprocessingml/2006/main" xmlns:w14="http://schemas.microsoft.com/office/word/2010/wordml" xmlns:w15="http://schemas.microsoft.com/office/word/2012/wordml" xmlns:w16cex="http://schemas.microsoft.com/office/word/2018/wordml/cex" xmlns:w16cid="http://schemas.microsoft.com/office/word/2016/wordml/cid" xmlns:w16="http://schemas.microsoft.com/office/word/2018/wordml" xmlns:w16se="http://schemas.microsoft.com/office/word/2015/wordml/symex" xmlns:wpg="http://schemas.microsoft.com/office/word/2010/wordprocessingGroup" xmlns:wpi="http://schemas.microsoft.com/office/word/2010/wordprocessingInk" xmlns:wne="http://schemas.microsoft.com/office/word/2006/wordml" xmlns:wps="http://schemas.microsoft.com/office/word/2010/wordprocessingShape" mc:Ignorable="w14 w15 w16se w16cid w16 w16cex wp14">
+<w:numbering xmlns:wpc="http://schemas.microsoft.com/office/word/2010/wordprocessingCanvas" xmlns:cx="http://schemas.microsoft.com/office/drawing/2014/chartex" xmlns:cx1="http://schemas.microsoft.com/office/drawing/2015/9/8/chartex" xmlns:cx2="http://schemas.microsoft.com/office/drawing/2015/10/21/chartex" xmlns:cx3="http://schemas.microsoft.com/office/drawing/2016/5/9/chartex" xmlns:cx4="http://schemas.microsoft.com/office/drawing/2016/5/10/chartex" xmlns:cx5="http://schemas.microsoft.com/office/drawing/2016/5/11/chartex" xmlns:cx6="http://schemas.microsoft.com/office/drawing/2016/5/12/chartex" xmlns:cx7="http://schemas.microsoft.com/office/drawing/2016/5/13/chartex" xmlns:cx8="http://schemas.microsoft.com/office/drawing/2016/5/14/chartex" xmlns:mc="http://schemas.openxmlformats.org/markup-compatibility/2006" xmlns:aink="http://schemas.microsoft.com/office/drawing/2016/ink" xmlns:am3d="http://schemas.microsoft.com/office/drawing/2017/model3d" xmlns:o="urn:schemas-microsoft-com:office:office" xmlns:oel="http://schemas.microsoft.com/office/2019/extlst" xmlns:r="http://schemas.openxmlformats.org/officeDocument/2006/relationships" xmlns:m="http://schemas.openxmlformats.org/officeDocument/2006/math" xmlns:v="urn:schemas-microsoft-com:vml" xmlns:wp14="http://schemas.microsoft.com/office/word/2010/wordprocessingDrawing" xmlns:wp="http://schemas.openxmlformats.org/drawingml/2006/wordprocessingDrawing" xmlns:w10="urn:schemas-microsoft-com:office:word" xmlns:w="http://schemas.openxmlformats.org/wordprocessingml/2006/main" xmlns:w14="http://schemas.microsoft.com/office/word/2010/wordml" xmlns:w15="http://schemas.microsoft.com/office/word/2012/wordml" xmlns:w16cex="http://schemas.microsoft.com/office/word/2018/wordml/cex" xmlns:w16cid="http://schemas.microsoft.com/office/word/2016/wordml/cid" xmlns:w16="http://schemas.microsoft.com/office/word/2018/wordml" xmlns:w16sdtdh="http://schemas.microsoft.com/office/word/2020/wordml/sdtdatahash" xmlns:w16se="http://schemas.microsoft.com/office/word/2015/wordml/symex" xmlns:wpg="http://schemas.microsoft.com/office/word/2010/wordprocessingGroup" xmlns:wpi="http://schemas.microsoft.com/office/word/2010/wordprocessingInk" xmlns:wne="http://schemas.microsoft.com/office/word/2006/wordml" xmlns:wps="http://schemas.microsoft.com/office/word/2010/wordprocessingShape" mc:Ignorable="w14 w15 w16se w16cid w16 w16cex w16sdtdh wp14">
   <w:abstractNum w:abstractNumId="0" w15:restartNumberingAfterBreak="0">
     <w:nsid w:val="5DBC5185"/>
     <w:multiLevelType w:val="multilevel"/>
@@ -543,14 +3582,22 @@
       </w:rPr>
     </w:lvl>
   </w:abstractNum>
-  <w:num w:numId="1">
+  <w:num w:numId="1" w16cid:durableId="1068109001">
     <w:abstractNumId w:val="0"/>
   </w:num>
 </w:numbering>
 </file>
 
+<file path=word/people.xml><?xml version="1.0" encoding="utf-8"?>
+<w15:people xmlns:wpc="http://schemas.microsoft.com/office/word/2010/wordprocessingCanvas" xmlns:cx="http://schemas.microsoft.com/office/drawing/2014/chartex" xmlns:cx1="http://schemas.microsoft.com/office/drawing/2015/9/8/chartex" xmlns:cx2="http://schemas.microsoft.com/office/drawing/2015/10/21/chartex" xmlns:cx3="http://schemas.microsoft.com/office/drawing/2016/5/9/chartex" xmlns:cx4="http://schemas.microsoft.com/office/drawing/2016/5/10/chartex" xmlns:cx5="http://schemas.microsoft.com/office/drawing/2016/5/11/chartex" xmlns:cx6="http://schemas.microsoft.com/office/drawing/2016/5/12/chartex" xmlns:cx7="http://schemas.microsoft.com/office/drawing/2016/5/13/chartex" xmlns:cx8="http://schemas.microsoft.com/office/drawing/2016/5/14/chartex" xmlns:mc="http://schemas.openxmlformats.org/markup-compatibility/2006" xmlns:aink="http://schemas.microsoft.com/office/drawing/2016/ink" xmlns:am3d="http://schemas.microsoft.com/office/drawing/2017/model3d" xmlns:o="urn:schemas-microsoft-com:office:office" xmlns:oel="http://schemas.microsoft.com/office/2019/extlst" xmlns:r="http://schemas.openxmlformats.org/officeDocument/2006/relationships" xmlns:m="http://schemas.openxmlformats.org/officeDocument/2006/math" xmlns:v="urn:schemas-microsoft-com:vml" xmlns:wp14="http://schemas.microsoft.com/office/word/2010/wordprocessingDrawing" xmlns:wp="http://schemas.openxmlformats.org/drawingml/2006/wordprocessingDrawing" xmlns:w10="urn:schemas-microsoft-com:office:word" xmlns:w="http://schemas.openxmlformats.org/wordprocessingml/2006/main" xmlns:w14="http://schemas.microsoft.com/office/word/2010/wordml" xmlns:w15="http://schemas.microsoft.com/office/word/2012/wordml" xmlns:w16cex="http://schemas.microsoft.com/office/word/2018/wordml/cex" xmlns:w16cid="http://schemas.microsoft.com/office/word/2016/wordml/cid" xmlns:w16="http://schemas.microsoft.com/office/word/2018/wordml" xmlns:w16sdtdh="http://schemas.microsoft.com/office/word/2020/wordml/sdtdatahash" xmlns:w16se="http://schemas.microsoft.com/office/word/2015/wordml/symex" xmlns:wpg="http://schemas.microsoft.com/office/word/2010/wordprocessingGroup" xmlns:wpi="http://schemas.microsoft.com/office/word/2010/wordprocessingInk" xmlns:wne="http://schemas.microsoft.com/office/word/2006/wordml" xmlns:wps="http://schemas.microsoft.com/office/word/2010/wordprocessingShape" mc:Ignorable="w14 w15 w16se w16cid w16 w16cex w16sdtdh wp14">
+  <w15:person w15:author="Andrew">
+    <w15:presenceInfo w15:providerId="AD" w15:userId="S::13420133@mahasiswa.itb.ac.id::816ef806-6e6c-4080-a5e4-1737264407fc"/>
+  </w15:person>
+</w15:people>
+</file>
+
 <file path=word/styles.xml><?xml version="1.0" encoding="utf-8"?>
-<w:styles xmlns:mc="http://schemas.openxmlformats.org/markup-compatibility/2006" xmlns:r="http://schemas.openxmlformats.org/officeDocument/2006/relationships" xmlns:w="http://schemas.openxmlformats.org/wordprocessingml/2006/main" xmlns:w14="http://schemas.microsoft.com/office/word/2010/wordml" xmlns:w15="http://schemas.microsoft.com/office/word/2012/wordml" xmlns:w16cex="http://schemas.microsoft.com/office/word/2018/wordml/cex" xmlns:w16cid="http://schemas.microsoft.com/office/word/2016/wordml/cid" xmlns:w16="http://schemas.microsoft.com/office/word/2018/wordml" xmlns:w16se="http://schemas.microsoft.com/office/word/2015/wordml/symex" mc:Ignorable="w14 w15 w16se w16cid w16 w16cex">
+<w:styles xmlns:mc="http://schemas.openxmlformats.org/markup-compatibility/2006" xmlns:r="http://schemas.openxmlformats.org/officeDocument/2006/relationships" xmlns:w="http://schemas.openxmlformats.org/wordprocessingml/2006/main" xmlns:w14="http://schemas.microsoft.com/office/word/2010/wordml" xmlns:w15="http://schemas.microsoft.com/office/word/2012/wordml" xmlns:w16cex="http://schemas.microsoft.com/office/word/2018/wordml/cex" xmlns:w16cid="http://schemas.microsoft.com/office/word/2016/wordml/cid" xmlns:w16="http://schemas.microsoft.com/office/word/2018/wordml" xmlns:w16sdtdh="http://schemas.microsoft.com/office/word/2020/wordml/sdtdatahash" xmlns:w16se="http://schemas.microsoft.com/office/word/2015/wordml/symex" mc:Ignorable="w14 w15 w16se w16cid w16 w16cex w16sdtdh">
   <w:docDefaults>
     <w:rPrDefault>
       <w:rPr>
@@ -1209,6 +4256,72 @@
       <w:color w:val="808080"/>
     </w:rPr>
   </w:style>
+  <w:style w:type="character" w:styleId="CommentReference">
+    <w:name w:val="annotation reference"/>
+    <w:basedOn w:val="DefaultParagraphFont"/>
+    <w:uiPriority w:val="99"/>
+    <w:semiHidden/>
+    <w:unhideWhenUsed/>
+    <w:rsid w:val="00870CC8"/>
+    <w:rPr>
+      <w:sz w:val="16"/>
+      <w:szCs w:val="16"/>
+    </w:rPr>
+  </w:style>
+  <w:style w:type="paragraph" w:styleId="CommentText">
+    <w:name w:val="annotation text"/>
+    <w:basedOn w:val="Normal"/>
+    <w:link w:val="CommentTextChar"/>
+    <w:uiPriority w:val="99"/>
+    <w:unhideWhenUsed/>
+    <w:rsid w:val="00870CC8"/>
+    <w:pPr>
+      <w:spacing w:line="240" w:lineRule="auto"/>
+    </w:pPr>
+    <w:rPr>
+      <w:sz w:val="20"/>
+      <w:szCs w:val="20"/>
+    </w:rPr>
+  </w:style>
+  <w:style w:type="character" w:customStyle="1" w:styleId="CommentTextChar">
+    <w:name w:val="Comment Text Char"/>
+    <w:basedOn w:val="DefaultParagraphFont"/>
+    <w:link w:val="CommentText"/>
+    <w:uiPriority w:val="99"/>
+    <w:rsid w:val="00870CC8"/>
+    <w:rPr>
+      <w:sz w:val="20"/>
+      <w:szCs w:val="20"/>
+    </w:rPr>
+  </w:style>
+  <w:style w:type="paragraph" w:styleId="CommentSubject">
+    <w:name w:val="annotation subject"/>
+    <w:basedOn w:val="CommentText"/>
+    <w:next w:val="CommentText"/>
+    <w:link w:val="CommentSubjectChar"/>
+    <w:uiPriority w:val="99"/>
+    <w:semiHidden/>
+    <w:unhideWhenUsed/>
+    <w:rsid w:val="00870CC8"/>
+    <w:rPr>
+      <w:b/>
+      <w:bCs/>
+    </w:rPr>
+  </w:style>
+  <w:style w:type="character" w:customStyle="1" w:styleId="CommentSubjectChar">
+    <w:name w:val="Comment Subject Char"/>
+    <w:basedOn w:val="CommentTextChar"/>
+    <w:link w:val="CommentSubject"/>
+    <w:uiPriority w:val="99"/>
+    <w:semiHidden/>
+    <w:rsid w:val="00870CC8"/>
+    <w:rPr>
+      <w:b/>
+      <w:bCs/>
+      <w:sz w:val="20"/>
+      <w:szCs w:val="20"/>
+    </w:rPr>
+  </w:style>
 </w:styles>
 </file>
 

</xml_diff>